<commit_message>
Working on a first version of DOCX native backend
Signed-off-by: Maxim Lysak <mly@zurich.ibm.com>
</commit_message>
<xml_diff>
--- a/tests/data/word_sample.docx
+++ b/tests/data/word_sample.docx
@@ -2,72 +2,32 @@
 <file path=word/document.xml><?xml version="1.0" encoding="utf-8"?>
 <w:document xmlns:wpc="http://schemas.microsoft.com/office/word/2010/wordprocessingCanvas" xmlns:cx="http://schemas.microsoft.com/office/drawing/2014/chartex" xmlns:cx1="http://schemas.microsoft.com/office/drawing/2015/9/8/chartex" xmlns:cx2="http://schemas.microsoft.com/office/drawing/2015/10/21/chartex" xmlns:cx3="http://schemas.microsoft.com/office/drawing/2016/5/9/chartex" xmlns:cx4="http://schemas.microsoft.com/office/drawing/2016/5/10/chartex" xmlns:cx5="http://schemas.microsoft.com/office/drawing/2016/5/11/chartex" xmlns:cx6="http://schemas.microsoft.com/office/drawing/2016/5/12/chartex" xmlns:cx7="http://schemas.microsoft.com/office/drawing/2016/5/13/chartex" xmlns:cx8="http://schemas.microsoft.com/office/drawing/2016/5/14/chartex" xmlns:mc="http://schemas.openxmlformats.org/markup-compatibility/2006" xmlns:aink="http://schemas.microsoft.com/office/drawing/2016/ink" xmlns:am3d="http://schemas.microsoft.com/office/drawing/2017/model3d" xmlns:o="urn:schemas-microsoft-com:office:office" xmlns:oel="http://schemas.microsoft.com/office/2019/extlst" xmlns:r="http://schemas.openxmlformats.org/officeDocument/2006/relationships" xmlns:m="http://schemas.openxmlformats.org/officeDocument/2006/math" xmlns:v="urn:schemas-microsoft-com:vml" xmlns:wp14="http://schemas.microsoft.com/office/word/2010/wordprocessingDrawing" xmlns:wp="http://schemas.openxmlformats.org/drawingml/2006/wordprocessingDrawing" xmlns:w10="urn:schemas-microsoft-com:office:word" xmlns:w="http://schemas.openxmlformats.org/wordprocessingml/2006/main" xmlns:w14="http://schemas.microsoft.com/office/word/2010/wordml" xmlns:w15="http://schemas.microsoft.com/office/word/2012/wordml" xmlns:w16cex="http://schemas.microsoft.com/office/word/2018/wordml/cex" xmlns:w16cid="http://schemas.microsoft.com/office/word/2016/wordml/cid" xmlns:w16="http://schemas.microsoft.com/office/word/2018/wordml" xmlns:w16du="http://schemas.microsoft.com/office/word/2023/wordml/word16du" xmlns:w16sdtdh="http://schemas.microsoft.com/office/word/2020/wordml/sdtdatahash" xmlns:w16se="http://schemas.microsoft.com/office/word/2015/wordml/symex" xmlns:wpg="http://schemas.microsoft.com/office/word/2010/wordprocessingGroup" xmlns:wpi="http://schemas.microsoft.com/office/word/2010/wordprocessingInk" xmlns:wne="http://schemas.microsoft.com/office/word/2006/wordml" xmlns:wps="http://schemas.microsoft.com/office/word/2010/wordprocessingShape" mc:Ignorable="w14 w15 w16se w16cid w16 w16cex w16sdtdh w16du wp14">
   <w:body>
-    <w:sdt>
-      <w:sdtPr>
-        <w:id w:val="531926830"/>
-        <w:placeholder>
-          <w:docPart w:val="B44094CDE2BD59459D4FBAE0B60BD65F"/>
-        </w:placeholder>
-        <w:temporary/>
-        <w:showingPlcHdr/>
-        <w15:appearance w15:val="hidden"/>
-      </w:sdtPr>
-      <w:sdtContent>
-        <w:p>
-          <w:pPr>
-            <w:pStyle w:val="Subtitle"/>
-          </w:pPr>
-          <w:r>
-            <w:t>Subtitle</w:t>
-          </w:r>
-        </w:p>
-      </w:sdtContent>
-    </w:sdt>
-    <w:sdt>
-      <w:sdtPr>
-        <w:id w:val="833881155"/>
-        <w:placeholder>
-          <w:docPart w:val="021DFD10DB2D98458F1E2EC41B8DD5E4"/>
-        </w:placeholder>
-        <w:temporary/>
-        <w:showingPlcHdr/>
-        <w15:appearance w15:val="hidden"/>
-      </w:sdtPr>
-      <w:sdtContent>
-        <w:p>
-          <w:pPr>
-            <w:pStyle w:val="Title"/>
-          </w:pPr>
-          <w:r>
-            <w:t>Title</w:t>
-          </w:r>
-        </w:p>
-      </w:sdtContent>
-    </w:sdt>
-    <w:sdt>
-      <w:sdtPr>
-        <w:id w:val="-1086150644"/>
-        <w:placeholder>
-          <w:docPart w:val="B939E1E2C650654E9A6E75518E2A9E92"/>
-        </w:placeholder>
-        <w:temporary/>
-        <w:showingPlcHdr/>
-        <w15:appearance w15:val="hidden"/>
-      </w:sdtPr>
-      <w:sdtContent>
-        <w:p>
-          <w:pPr>
-            <w:pStyle w:val="Author"/>
-          </w:pPr>
-          <w:r>
-            <w:rPr>
-              <w:noProof/>
-            </w:rPr>
-            <w:t>Author</w:t>
-          </w:r>
-        </w:p>
-      </w:sdtContent>
-    </w:sdt>
+    <w:p>
+      <w:pPr>
+        <w:pStyle w:val="Subtitle"/>
+      </w:pPr>
+      <w:r>
+        <w:t>Summer activities</w:t>
+      </w:r>
+    </w:p>
+    <w:p>
+      <w:pPr>
+        <w:pStyle w:val="Title"/>
+      </w:pPr>
+      <w:r>
+        <w:t>Swimming in the lake</w:t>
+      </w:r>
+    </w:p>
+    <w:p>
+      <w:pPr>
+        <w:pStyle w:val="Author"/>
+      </w:pPr>
+      <w:proofErr w:type="spellStart"/>
+      <w:r>
+        <w:t>Bobr</w:t>
+      </w:r>
+      <w:proofErr w:type="spellEnd"/>
+    </w:p>
     <w:p>
       <w:r>
         <w:rPr>
@@ -121,151 +81,84 @@
       <w:pPr>
         <w:pStyle w:val="Heading1"/>
       </w:pPr>
-      <w:sdt>
-        <w:sdtPr>
-          <w:id w:val="451596494"/>
-          <w:placeholder>
-            <w:docPart w:val="9D613F23C0C445409FF892F42D8C86AF"/>
-          </w:placeholder>
-          <w:temporary/>
-          <w:showingPlcHdr/>
-          <w15:appearance w15:val="hidden"/>
-        </w:sdtPr>
-        <w:sdtContent>
-          <w:r>
-            <w:rPr>
-              <w:noProof/>
-            </w:rPr>
-            <w:t>Heading 1</w:t>
-          </w:r>
-        </w:sdtContent>
-      </w:sdt>
+      <w:r>
+        <w:t>Let’s swim</w:t>
+      </w:r>
     </w:p>
-    <w:sdt>
-      <w:sdtPr>
-        <w:id w:val="-731776231"/>
-        <w:placeholder>
-          <w:docPart w:val="A93E03CD02721440AD46F7BC836A846B"/>
-        </w:placeholder>
-        <w:temporary/>
-        <w:showingPlcHdr/>
-        <w15:appearance w15:val="hidden"/>
-      </w:sdtPr>
-      <w:sdtContent>
-        <w:p>
-          <w:r>
-            <w:t>To get started right away, just tap any placeholder text (such as this) and start typing.</w:t>
-          </w:r>
-        </w:p>
-      </w:sdtContent>
-    </w:sdt>
-    <w:sdt>
-      <w:sdtPr>
-        <w:id w:val="1253233553"/>
-        <w:placeholder>
-          <w:docPart w:val="9C440A39BC94F849AE83C11FB1E5C92A"/>
-        </w:placeholder>
-        <w:temporary/>
-        <w:showingPlcHdr/>
-        <w15:appearance w15:val="hidden"/>
-      </w:sdtPr>
-      <w:sdtContent>
-        <w:p>
-          <w:pPr>
-            <w:pStyle w:val="ListBullet"/>
-          </w:pPr>
-          <w:r>
-            <w:t>View and edit this document in Word on your computer, tablet, or phone.</w:t>
-          </w:r>
-        </w:p>
-        <w:p>
-          <w:pPr>
-            <w:pStyle w:val="ListBullet"/>
-          </w:pPr>
-          <w:r>
-            <w:t>You can edit text; easily insert content such as pictures, shapes, and tables; and seamlessly save the document to the cloud from Word on your Windows, Mac, Android, or iOS device.</w:t>
-          </w:r>
-        </w:p>
-      </w:sdtContent>
-    </w:sdt>
-    <w:sdt>
-      <w:sdtPr>
-        <w:id w:val="-1341614420"/>
-        <w:placeholder>
-          <w:docPart w:val="D177FD1561D74241888452AF0200E819"/>
-        </w:placeholder>
-        <w:temporary/>
-        <w:showingPlcHdr/>
-        <w15:appearance w15:val="hidden"/>
-      </w:sdtPr>
-      <w:sdtContent>
-        <w:p>
-          <w:pPr>
-            <w:pStyle w:val="Heading2"/>
-          </w:pPr>
-          <w:r>
-            <w:t>Heading 2</w:t>
-          </w:r>
-        </w:p>
-      </w:sdtContent>
-    </w:sdt>
-    <w:sdt>
-      <w:sdtPr>
-        <w:id w:val="-1605723219"/>
-        <w:placeholder>
-          <w:docPart w:val="A6AF2285276D5644973398F6B563956B"/>
-        </w:placeholder>
-        <w:temporary/>
-        <w:showingPlcHdr/>
-        <w15:appearance w15:val="hidden"/>
-      </w:sdtPr>
-      <w:sdtContent>
-        <w:p>
-          <w:r>
-            <w:t>Want to insert a picture from your files or add a shape, text box, or table? You got it! On the Insert tab of the ribbon, just tap the option you need.</w:t>
-          </w:r>
-        </w:p>
-      </w:sdtContent>
-    </w:sdt>
-    <w:sdt>
-      <w:sdtPr>
-        <w:id w:val="-1534882458"/>
-        <w:placeholder>
-          <w:docPart w:val="ABB880A90EA0714FA55FA907EE16D90D"/>
-        </w:placeholder>
-        <w:temporary/>
-        <w:showingPlcHdr/>
-        <w15:appearance w15:val="hidden"/>
-      </w:sdtPr>
-      <w:sdtContent>
-        <w:p>
-          <w:pPr>
-            <w:pStyle w:val="Quote"/>
-          </w:pPr>
-          <w:r>
-            <w:t>“Quote”</w:t>
-          </w:r>
-        </w:p>
-      </w:sdtContent>
-    </w:sdt>
-    <w:sdt>
-      <w:sdtPr>
-        <w:id w:val="-287817642"/>
-        <w:placeholder>
-          <w:docPart w:val="997B9ACEA0A6CD48AA0CD70595C20E4A"/>
-        </w:placeholder>
-        <w:temporary/>
-        <w:showingPlcHdr/>
-        <w15:appearance w15:val="hidden"/>
-      </w:sdtPr>
-      <w:sdtContent>
-        <w:p>
-          <w:r>
-            <w:t>To apply any text formatting you see on this page with just a tap, on the Home tab of the ribbon, check out Styles.</w:t>
-          </w:r>
-        </w:p>
-      </w:sdtContent>
-    </w:sdt>
+    <w:p>
+      <w:r>
+        <w:t>To get started with swimming, first lay down in a water and try not to draw</w:t>
+      </w:r>
+    </w:p>
+    <w:p>
+      <w:pPr>
+        <w:pStyle w:val="ListBullet"/>
+      </w:pPr>
+      <w:r>
+        <w:t>You can relax and look at the sky</w:t>
+      </w:r>
+    </w:p>
+    <w:p>
+      <w:pPr>
+        <w:pStyle w:val="ListBullet"/>
+      </w:pPr>
+      <w:r>
+        <w:t>Put your paws on a belly</w:t>
+      </w:r>
+    </w:p>
+    <w:p>
+      <w:pPr>
+        <w:pStyle w:val="ListBullet"/>
+      </w:pPr>
+      <w:r>
+        <w:t>Enjoy summer warmth</w:t>
+      </w:r>
+    </w:p>
+    <w:p>
+      <w:pPr>
+        <w:pStyle w:val="ListBullet"/>
+        <w:numPr>
+          <w:ilvl w:val="0"/>
+          <w:numId w:val="0"/>
+        </w:numPr>
+        <w:ind w:left="749"/>
+      </w:pPr>
+    </w:p>
+    <w:p>
+      <w:pPr>
+        <w:pStyle w:val="Heading2"/>
+      </w:pPr>
+      <w:r>
+        <w:lastRenderedPageBreak/>
+        <w:t>Let’s eat</w:t>
+      </w:r>
+    </w:p>
+    <w:p>
+      <w:r>
+        <w:t>After we had a good day of swimming in the lake, it’s important to eat something nice</w:t>
+      </w:r>
+    </w:p>
+    <w:p>
+      <w:pPr>
+        <w:pStyle w:val="Quote"/>
+      </w:pPr>
+      <w:r>
+        <w:t>I like to eat nuts</w:t>
+      </w:r>
+    </w:p>
+    <w:p>
+      <w:r>
+        <w:t xml:space="preserve">Here are some interesting things a respectful </w:t>
+      </w:r>
+      <w:proofErr w:type="spellStart"/>
+      <w:r>
+        <w:t>Bobr</w:t>
+      </w:r>
+      <w:proofErr w:type="spellEnd"/>
+      <w:r>
+        <w:t xml:space="preserve"> could eat:</w:t>
+      </w:r>
+    </w:p>
     <w:tbl>
       <w:tblPr>
         <w:tblStyle w:val="ReportTable"/>
@@ -289,214 +182,32 @@
           </w:tcPr>
           <w:p/>
         </w:tc>
-        <w:sdt>
-          <w:sdtPr>
-            <w:id w:val="-1622375482"/>
-            <w:placeholder>
-              <w:docPart w:val="D0121266F8606243A513E3D8FACB2D92"/>
-            </w:placeholder>
-            <w:temporary/>
-            <w:showingPlcHdr/>
-            <w15:appearance w15:val="hidden"/>
-          </w:sdtPr>
-          <w:sdtContent>
-            <w:tc>
-              <w:tcPr>
-                <w:tcW w:w="3187" w:type="dxa"/>
-              </w:tcPr>
-              <w:p>
-                <w:pPr>
-                  <w:cnfStyle w:val="100000000000" w:firstRow="1" w:lastRow="0" w:firstColumn="0" w:lastColumn="0" w:oddVBand="0" w:evenVBand="0" w:oddHBand="0" w:evenHBand="0" w:firstRowFirstColumn="0" w:firstRowLastColumn="0" w:lastRowFirstColumn="0" w:lastRowLastColumn="0"/>
-                </w:pPr>
-                <w:r>
-                  <w:t>Column Heading</w:t>
-                </w:r>
-              </w:p>
-            </w:tc>
-          </w:sdtContent>
-        </w:sdt>
-        <w:sdt>
-          <w:sdtPr>
-            <w:id w:val="-1698220457"/>
-            <w:placeholder>
-              <w:docPart w:val="CB358B057756EF44A07E0023F8B2554E"/>
-            </w:placeholder>
-            <w:temporary/>
-            <w:showingPlcHdr/>
-            <w15:appearance w15:val="hidden"/>
-          </w:sdtPr>
-          <w:sdtContent>
-            <w:tc>
-              <w:tcPr>
-                <w:tcW w:w="3188" w:type="dxa"/>
-              </w:tcPr>
-              <w:p>
-                <w:pPr>
-                  <w:cnfStyle w:val="100000000000" w:firstRow="1" w:lastRow="0" w:firstColumn="0" w:lastColumn="0" w:oddVBand="0" w:evenVBand="0" w:oddHBand="0" w:evenHBand="0" w:firstRowFirstColumn="0" w:firstRowLastColumn="0" w:lastRowFirstColumn="0" w:lastRowLastColumn="0"/>
-                </w:pPr>
-                <w:r>
-                  <w:t>Column Heading</w:t>
-                </w:r>
-              </w:p>
-            </w:tc>
-          </w:sdtContent>
-        </w:sdt>
-      </w:tr>
-      <w:tr>
-        <w:sdt>
-          <w:sdtPr>
-            <w:id w:val="-426806486"/>
-            <w:placeholder>
-              <w:docPart w:val="EAF88E757FA34C4ABFC1C7664263D0E6"/>
-            </w:placeholder>
-            <w:temporary/>
-            <w:showingPlcHdr/>
-            <w15:appearance w15:val="hidden"/>
-          </w:sdtPr>
-          <w:sdtContent>
-            <w:tc>
-              <w:tcPr>
-                <w:cnfStyle w:val="001000000000" w:firstRow="0" w:lastRow="0" w:firstColumn="1" w:lastColumn="0" w:oddVBand="0" w:evenVBand="0" w:oddHBand="0" w:evenHBand="0" w:firstRowFirstColumn="0" w:firstRowLastColumn="0" w:lastRowFirstColumn="0" w:lastRowLastColumn="0"/>
-                <w:tcW w:w="3187" w:type="dxa"/>
-              </w:tcPr>
-              <w:p>
-                <w:r>
-                  <w:t>Row Heading</w:t>
-                </w:r>
-              </w:p>
-            </w:tc>
-          </w:sdtContent>
-        </w:sdt>
-        <w:sdt>
-          <w:sdtPr>
-            <w:id w:val="-91939099"/>
-            <w:placeholder>
-              <w:docPart w:val="09F85E9D12228F46A91FF83AF2BD7DB0"/>
-            </w:placeholder>
-            <w:temporary/>
-            <w:showingPlcHdr/>
-            <w15:appearance w15:val="hidden"/>
-          </w:sdtPr>
-          <w:sdtContent>
-            <w:tc>
-              <w:tcPr>
-                <w:tcW w:w="3187" w:type="dxa"/>
-              </w:tcPr>
-              <w:p>
-                <w:pPr>
-                  <w:cnfStyle w:val="000000000000" w:firstRow="0" w:lastRow="0" w:firstColumn="0" w:lastColumn="0" w:oddVBand="0" w:evenVBand="0" w:oddHBand="0" w:evenHBand="0" w:firstRowFirstColumn="0" w:firstRowLastColumn="0" w:lastRowFirstColumn="0" w:lastRowLastColumn="0"/>
-                </w:pPr>
-                <w:r>
-                  <w:t>Text</w:t>
-                </w:r>
-              </w:p>
-            </w:tc>
-          </w:sdtContent>
-        </w:sdt>
-        <w:sdt>
-          <w:sdtPr>
-            <w:id w:val="1315679772"/>
-            <w:placeholder>
-              <w:docPart w:val="A0CD4120B695E048AD9EBDA4E5C6BDE1"/>
-            </w:placeholder>
-            <w:temporary/>
-            <w:showingPlcHdr/>
-            <w15:appearance w15:val="hidden"/>
-          </w:sdtPr>
-          <w:sdtContent>
-            <w:tc>
-              <w:tcPr>
-                <w:tcW w:w="3188" w:type="dxa"/>
-              </w:tcPr>
-              <w:p>
-                <w:pPr>
-                  <w:cnfStyle w:val="000000000000" w:firstRow="0" w:lastRow="0" w:firstColumn="0" w:lastColumn="0" w:oddVBand="0" w:evenVBand="0" w:oddHBand="0" w:evenHBand="0" w:firstRowFirstColumn="0" w:firstRowLastColumn="0" w:lastRowFirstColumn="0" w:lastRowLastColumn="0"/>
-                </w:pPr>
-                <w:r>
-                  <w:t>123.45</w:t>
-                </w:r>
-              </w:p>
-            </w:tc>
-          </w:sdtContent>
-        </w:sdt>
-      </w:tr>
-      <w:tr>
-        <w:sdt>
-          <w:sdtPr>
-            <w:id w:val="1675531066"/>
-            <w:placeholder>
-              <w:docPart w:val="EAE7A5C17BE9E14FB9270C4B2E6B244E"/>
-            </w:placeholder>
-            <w:temporary/>
-            <w:showingPlcHdr/>
-            <w15:appearance w15:val="hidden"/>
-          </w:sdtPr>
-          <w:sdtContent>
-            <w:tc>
-              <w:tcPr>
-                <w:cnfStyle w:val="001000000000" w:firstRow="0" w:lastRow="0" w:firstColumn="1" w:lastColumn="0" w:oddVBand="0" w:evenVBand="0" w:oddHBand="0" w:evenHBand="0" w:firstRowFirstColumn="0" w:firstRowLastColumn="0" w:lastRowFirstColumn="0" w:lastRowLastColumn="0"/>
-                <w:tcW w:w="3187" w:type="dxa"/>
-              </w:tcPr>
-              <w:p>
-                <w:r>
-                  <w:t>Row Heading</w:t>
-                </w:r>
-              </w:p>
-            </w:tc>
-          </w:sdtContent>
-        </w:sdt>
-        <w:sdt>
-          <w:sdtPr>
-            <w:id w:val="-1841530532"/>
-            <w:placeholder>
-              <w:docPart w:val="1F38B1CEA8D59D4C88B6527C9B88A8E3"/>
-            </w:placeholder>
-            <w:temporary/>
-            <w:showingPlcHdr/>
-            <w15:appearance w15:val="hidden"/>
-          </w:sdtPr>
-          <w:sdtContent>
-            <w:tc>
-              <w:tcPr>
-                <w:tcW w:w="3187" w:type="dxa"/>
-              </w:tcPr>
-              <w:p>
-                <w:pPr>
-                  <w:cnfStyle w:val="000000000000" w:firstRow="0" w:lastRow="0" w:firstColumn="0" w:lastColumn="0" w:oddVBand="0" w:evenVBand="0" w:oddHBand="0" w:evenHBand="0" w:firstRowFirstColumn="0" w:firstRowLastColumn="0" w:lastRowFirstColumn="0" w:lastRowLastColumn="0"/>
-                </w:pPr>
-                <w:r>
-                  <w:t>Text</w:t>
-                </w:r>
-              </w:p>
-            </w:tc>
-          </w:sdtContent>
-        </w:sdt>
-        <w:sdt>
-          <w:sdtPr>
-            <w:id w:val="-800923244"/>
-            <w:placeholder>
-              <w:docPart w:val="CE873B27F487E5458BE0D457CEBE8D08"/>
-            </w:placeholder>
-            <w:temporary/>
-            <w:showingPlcHdr/>
-            <w15:appearance w15:val="hidden"/>
-          </w:sdtPr>
-          <w:sdtContent>
-            <w:tc>
-              <w:tcPr>
-                <w:tcW w:w="3188" w:type="dxa"/>
-              </w:tcPr>
-              <w:p>
-                <w:pPr>
-                  <w:cnfStyle w:val="000000000000" w:firstRow="0" w:lastRow="0" w:firstColumn="0" w:lastColumn="0" w:oddVBand="0" w:evenVBand="0" w:oddHBand="0" w:evenHBand="0" w:firstRowFirstColumn="0" w:firstRowLastColumn="0" w:lastRowFirstColumn="0" w:lastRowLastColumn="0"/>
-                </w:pPr>
-                <w:r>
-                  <w:t>123.45</w:t>
-                </w:r>
-              </w:p>
-            </w:tc>
-          </w:sdtContent>
-        </w:sdt>
+        <w:tc>
+          <w:tcPr>
+            <w:tcW w:w="3187" w:type="dxa"/>
+          </w:tcPr>
+          <w:p>
+            <w:pPr>
+              <w:cnfStyle w:val="100000000000" w:firstRow="1" w:lastRow="0" w:firstColumn="0" w:lastColumn="0" w:oddVBand="0" w:evenVBand="0" w:oddHBand="0" w:evenHBand="0" w:firstRowFirstColumn="0" w:firstRowLastColumn="0" w:lastRowFirstColumn="0" w:lastRowLastColumn="0"/>
+            </w:pPr>
+            <w:r>
+              <w:t>Food</w:t>
+            </w:r>
+          </w:p>
+        </w:tc>
+        <w:tc>
+          <w:tcPr>
+            <w:tcW w:w="3188" w:type="dxa"/>
+          </w:tcPr>
+          <w:p>
+            <w:pPr>
+              <w:cnfStyle w:val="100000000000" w:firstRow="1" w:lastRow="0" w:firstColumn="0" w:lastColumn="0" w:oddVBand="0" w:evenVBand="0" w:oddHBand="0" w:evenHBand="0" w:firstRowFirstColumn="0" w:firstRowLastColumn="0" w:lastRowFirstColumn="0" w:lastRowLastColumn="0"/>
+            </w:pPr>
+            <w:r>
+              <w:t>Calories per portion</w:t>
+            </w:r>
+          </w:p>
+        </w:tc>
       </w:tr>
       <w:tr>
         <w:tc>
@@ -504,7 +215,11 @@
             <w:cnfStyle w:val="001000000000" w:firstRow="0" w:lastRow="0" w:firstColumn="1" w:lastColumn="0" w:oddVBand="0" w:evenVBand="0" w:oddHBand="0" w:evenHBand="0" w:firstRowFirstColumn="0" w:firstRowLastColumn="0" w:lastRowFirstColumn="0" w:lastRowLastColumn="0"/>
             <w:tcW w:w="3187" w:type="dxa"/>
           </w:tcPr>
-          <w:p/>
+          <w:p>
+            <w:r>
+              <w:t>Nuts</w:t>
+            </w:r>
+          </w:p>
         </w:tc>
         <w:tc>
           <w:tcPr>
@@ -514,6 +229,9 @@
             <w:pPr>
               <w:cnfStyle w:val="000000000000" w:firstRow="0" w:lastRow="0" w:firstColumn="0" w:lastColumn="0" w:oddVBand="0" w:evenVBand="0" w:oddHBand="0" w:evenHBand="0" w:firstRowFirstColumn="0" w:firstRowLastColumn="0" w:lastRowFirstColumn="0" w:lastRowLastColumn="0"/>
             </w:pPr>
+            <w:r>
+              <w:t>Almond, Walnut, Pistachios</w:t>
+            </w:r>
           </w:p>
         </w:tc>
         <w:tc>
@@ -524,6 +242,87 @@
             <w:pPr>
               <w:cnfStyle w:val="000000000000" w:firstRow="0" w:lastRow="0" w:firstColumn="0" w:lastColumn="0" w:oddVBand="0" w:evenVBand="0" w:oddHBand="0" w:evenHBand="0" w:firstRowFirstColumn="0" w:firstRowLastColumn="0" w:lastRowFirstColumn="0" w:lastRowLastColumn="0"/>
             </w:pPr>
+            <w:r>
+              <w:t>200</w:t>
+            </w:r>
+          </w:p>
+        </w:tc>
+      </w:tr>
+      <w:tr>
+        <w:tc>
+          <w:tcPr>
+            <w:cnfStyle w:val="001000000000" w:firstRow="0" w:lastRow="0" w:firstColumn="1" w:lastColumn="0" w:oddVBand="0" w:evenVBand="0" w:oddHBand="0" w:evenHBand="0" w:firstRowFirstColumn="0" w:firstRowLastColumn="0" w:lastRowFirstColumn="0" w:lastRowLastColumn="0"/>
+            <w:tcW w:w="3187" w:type="dxa"/>
+          </w:tcPr>
+          <w:p>
+            <w:r>
+              <w:t>Berries</w:t>
+            </w:r>
+          </w:p>
+        </w:tc>
+        <w:tc>
+          <w:tcPr>
+            <w:tcW w:w="3187" w:type="dxa"/>
+          </w:tcPr>
+          <w:p>
+            <w:pPr>
+              <w:cnfStyle w:val="000000000000" w:firstRow="0" w:lastRow="0" w:firstColumn="0" w:lastColumn="0" w:oddVBand="0" w:evenVBand="0" w:oddHBand="0" w:evenHBand="0" w:firstRowFirstColumn="0" w:firstRowLastColumn="0" w:lastRowFirstColumn="0" w:lastRowLastColumn="0"/>
+            </w:pPr>
+            <w:r>
+              <w:t>Blueberry, Strawberry, Cranberry</w:t>
+            </w:r>
+          </w:p>
+        </w:tc>
+        <w:tc>
+          <w:tcPr>
+            <w:tcW w:w="3188" w:type="dxa"/>
+          </w:tcPr>
+          <w:p>
+            <w:pPr>
+              <w:cnfStyle w:val="000000000000" w:firstRow="0" w:lastRow="0" w:firstColumn="0" w:lastColumn="0" w:oddVBand="0" w:evenVBand="0" w:oddHBand="0" w:evenHBand="0" w:firstRowFirstColumn="0" w:firstRowLastColumn="0" w:lastRowFirstColumn="0" w:lastRowLastColumn="0"/>
+            </w:pPr>
+            <w:r>
+              <w:t>150</w:t>
+            </w:r>
+          </w:p>
+        </w:tc>
+      </w:tr>
+      <w:tr>
+        <w:tc>
+          <w:tcPr>
+            <w:cnfStyle w:val="001000000000" w:firstRow="0" w:lastRow="0" w:firstColumn="1" w:lastColumn="0" w:oddVBand="0" w:evenVBand="0" w:oddHBand="0" w:evenHBand="0" w:firstRowFirstColumn="0" w:firstRowLastColumn="0" w:lastRowFirstColumn="0" w:lastRowLastColumn="0"/>
+            <w:tcW w:w="3187" w:type="dxa"/>
+          </w:tcPr>
+          <w:p>
+            <w:r>
+              <w:t>Grain</w:t>
+            </w:r>
+          </w:p>
+        </w:tc>
+        <w:tc>
+          <w:tcPr>
+            <w:tcW w:w="3187" w:type="dxa"/>
+          </w:tcPr>
+          <w:p>
+            <w:pPr>
+              <w:cnfStyle w:val="000000000000" w:firstRow="0" w:lastRow="0" w:firstColumn="0" w:lastColumn="0" w:oddVBand="0" w:evenVBand="0" w:oddHBand="0" w:evenHBand="0" w:firstRowFirstColumn="0" w:firstRowLastColumn="0" w:lastRowFirstColumn="0" w:lastRowLastColumn="0"/>
+            </w:pPr>
+            <w:r>
+              <w:t>Corn, Buckwheat, Barley</w:t>
+            </w:r>
+          </w:p>
+        </w:tc>
+        <w:tc>
+          <w:tcPr>
+            <w:tcW w:w="3188" w:type="dxa"/>
+          </w:tcPr>
+          <w:p>
+            <w:pPr>
+              <w:cnfStyle w:val="000000000000" w:firstRow="0" w:lastRow="0" w:firstColumn="0" w:lastColumn="0" w:oddVBand="0" w:evenVBand="0" w:oddHBand="0" w:evenHBand="0" w:firstRowFirstColumn="0" w:firstRowLastColumn="0" w:lastRowFirstColumn="0" w:lastRowLastColumn="0"/>
+            </w:pPr>
+            <w:r>
+              <w:t>250</w:t>
+            </w:r>
           </w:p>
         </w:tc>
       </w:tr>
@@ -2158,7 +1957,6 @@
   <w:style w:type="character" w:default="1" w:styleId="DefaultParagraphFont">
     <w:name w:val="Default Paragraph Font"/>
     <w:uiPriority w:val="1"/>
-    <w:semiHidden/>
     <w:unhideWhenUsed/>
   </w:style>
   <w:style w:type="table" w:default="1" w:styleId="TableNormal">
@@ -2680,1220 +2478,6 @@
     </w:rPr>
   </w:style>
 </w:styles>
-</file>
-
-<file path=word/glossary/document.xml><?xml version="1.0" encoding="utf-8"?>
-<w:glossaryDocument xmlns:wpc="http://schemas.microsoft.com/office/word/2010/wordprocessingCanvas" xmlns:cx="http://schemas.microsoft.com/office/drawing/2014/chartex" xmlns:cx1="http://schemas.microsoft.com/office/drawing/2015/9/8/chartex" xmlns:cx2="http://schemas.microsoft.com/office/drawing/2015/10/21/chartex" xmlns:cx3="http://schemas.microsoft.com/office/drawing/2016/5/9/chartex" xmlns:cx4="http://schemas.microsoft.com/office/drawing/2016/5/10/chartex" xmlns:cx5="http://schemas.microsoft.com/office/drawing/2016/5/11/chartex" xmlns:cx6="http://schemas.microsoft.com/office/drawing/2016/5/12/chartex" xmlns:cx7="http://schemas.microsoft.com/office/drawing/2016/5/13/chartex" xmlns:cx8="http://schemas.microsoft.com/office/drawing/2016/5/14/chartex" xmlns:mc="http://schemas.openxmlformats.org/markup-compatibility/2006" xmlns:aink="http://schemas.microsoft.com/office/drawing/2016/ink" xmlns:am3d="http://schemas.microsoft.com/office/drawing/2017/model3d" xmlns:o="urn:schemas-microsoft-com:office:office" xmlns:oel="http://schemas.microsoft.com/office/2019/extlst" xmlns:r="http://schemas.openxmlformats.org/officeDocument/2006/relationships" xmlns:m="http://schemas.openxmlformats.org/officeDocument/2006/math" xmlns:v="urn:schemas-microsoft-com:vml" xmlns:wp14="http://schemas.microsoft.com/office/word/2010/wordprocessingDrawing" xmlns:wp="http://schemas.openxmlformats.org/drawingml/2006/wordprocessingDrawing" xmlns:w10="urn:schemas-microsoft-com:office:word" xmlns:w="http://schemas.openxmlformats.org/wordprocessingml/2006/main" xmlns:w14="http://schemas.microsoft.com/office/word/2010/wordml" xmlns:w15="http://schemas.microsoft.com/office/word/2012/wordml" xmlns:w16cex="http://schemas.microsoft.com/office/word/2018/wordml/cex" xmlns:w16cid="http://schemas.microsoft.com/office/word/2016/wordml/cid" xmlns:w16="http://schemas.microsoft.com/office/word/2018/wordml" xmlns:w16du="http://schemas.microsoft.com/office/word/2023/wordml/word16du" xmlns:w16sdtdh="http://schemas.microsoft.com/office/word/2020/wordml/sdtdatahash" xmlns:w16se="http://schemas.microsoft.com/office/word/2015/wordml/symex" xmlns:wpg="http://schemas.microsoft.com/office/word/2010/wordprocessingGroup" xmlns:wpi="http://schemas.microsoft.com/office/word/2010/wordprocessingInk" xmlns:wne="http://schemas.microsoft.com/office/word/2006/wordml" xmlns:wps="http://schemas.microsoft.com/office/word/2010/wordprocessingShape" mc:Ignorable="w14 w15 w16se w16cid w16 w16cex w16sdtdh w16du wp14">
-  <w:docParts>
-    <w:docPart>
-      <w:docPartPr>
-        <w:name w:val="B44094CDE2BD59459D4FBAE0B60BD65F"/>
-        <w:category>
-          <w:name w:val="General"/>
-          <w:gallery w:val="placeholder"/>
-        </w:category>
-        <w:types>
-          <w:type w:val="bbPlcHdr"/>
-        </w:types>
-        <w:behaviors>
-          <w:behavior w:val="content"/>
-        </w:behaviors>
-        <w:guid w:val="{5BD01BD1-696F-9449-8A1F-E91EE068B1DD}"/>
-      </w:docPartPr>
-      <w:docPartBody>
-        <w:p>
-          <w:pPr>
-            <w:pStyle w:val="B44094CDE2BD59459D4FBAE0B60BD65F"/>
-          </w:pPr>
-          <w:r>
-            <w:t>Subtitle</w:t>
-          </w:r>
-        </w:p>
-      </w:docPartBody>
-    </w:docPart>
-    <w:docPart>
-      <w:docPartPr>
-        <w:name w:val="021DFD10DB2D98458F1E2EC41B8DD5E4"/>
-        <w:category>
-          <w:name w:val="General"/>
-          <w:gallery w:val="placeholder"/>
-        </w:category>
-        <w:types>
-          <w:type w:val="bbPlcHdr"/>
-        </w:types>
-        <w:behaviors>
-          <w:behavior w:val="content"/>
-        </w:behaviors>
-        <w:guid w:val="{C8AA07CD-2AB2-2840-916C-FA8641103AB4}"/>
-      </w:docPartPr>
-      <w:docPartBody>
-        <w:p>
-          <w:pPr>
-            <w:pStyle w:val="021DFD10DB2D98458F1E2EC41B8DD5E4"/>
-          </w:pPr>
-          <w:r>
-            <w:t>Title</w:t>
-          </w:r>
-        </w:p>
-      </w:docPartBody>
-    </w:docPart>
-    <w:docPart>
-      <w:docPartPr>
-        <w:name w:val="B939E1E2C650654E9A6E75518E2A9E92"/>
-        <w:category>
-          <w:name w:val="General"/>
-          <w:gallery w:val="placeholder"/>
-        </w:category>
-        <w:types>
-          <w:type w:val="bbPlcHdr"/>
-        </w:types>
-        <w:behaviors>
-          <w:behavior w:val="content"/>
-        </w:behaviors>
-        <w:guid w:val="{2202DD49-FCE1-5C4E-ADA1-DD1D5BEDDA2E}"/>
-      </w:docPartPr>
-      <w:docPartBody>
-        <w:p>
-          <w:pPr>
-            <w:pStyle w:val="B939E1E2C650654E9A6E75518E2A9E92"/>
-          </w:pPr>
-          <w:r>
-            <w:rPr>
-              <w:noProof/>
-            </w:rPr>
-            <w:t>Author</w:t>
-          </w:r>
-        </w:p>
-      </w:docPartBody>
-    </w:docPart>
-    <w:docPart>
-      <w:docPartPr>
-        <w:name w:val="9D613F23C0C445409FF892F42D8C86AF"/>
-        <w:category>
-          <w:name w:val="General"/>
-          <w:gallery w:val="placeholder"/>
-        </w:category>
-        <w:types>
-          <w:type w:val="bbPlcHdr"/>
-        </w:types>
-        <w:behaviors>
-          <w:behavior w:val="content"/>
-        </w:behaviors>
-        <w:guid w:val="{F0CBF6FA-74AD-3F40-825A-FD5C8AF46200}"/>
-      </w:docPartPr>
-      <w:docPartBody>
-        <w:p>
-          <w:pPr>
-            <w:pStyle w:val="9D613F23C0C445409FF892F42D8C86AF"/>
-          </w:pPr>
-          <w:r>
-            <w:rPr>
-              <w:noProof/>
-            </w:rPr>
-            <w:t>Heading 1</w:t>
-          </w:r>
-        </w:p>
-      </w:docPartBody>
-    </w:docPart>
-    <w:docPart>
-      <w:docPartPr>
-        <w:name w:val="A93E03CD02721440AD46F7BC836A846B"/>
-        <w:category>
-          <w:name w:val="General"/>
-          <w:gallery w:val="placeholder"/>
-        </w:category>
-        <w:types>
-          <w:type w:val="bbPlcHdr"/>
-        </w:types>
-        <w:behaviors>
-          <w:behavior w:val="content"/>
-        </w:behaviors>
-        <w:guid w:val="{781EB3A0-C61E-074F-AECD-491E014175B1}"/>
-      </w:docPartPr>
-      <w:docPartBody>
-        <w:p>
-          <w:pPr>
-            <w:pStyle w:val="A93E03CD02721440AD46F7BC836A846B"/>
-          </w:pPr>
-          <w:r>
-            <w:t>To get started right away, just tap any placeholder text (such as this) and start typing.</w:t>
-          </w:r>
-        </w:p>
-      </w:docPartBody>
-    </w:docPart>
-    <w:docPart>
-      <w:docPartPr>
-        <w:name w:val="9C440A39BC94F849AE83C11FB1E5C92A"/>
-        <w:category>
-          <w:name w:val="General"/>
-          <w:gallery w:val="placeholder"/>
-        </w:category>
-        <w:types>
-          <w:type w:val="bbPlcHdr"/>
-        </w:types>
-        <w:behaviors>
-          <w:behavior w:val="content"/>
-        </w:behaviors>
-        <w:guid w:val="{5D5F8C24-DB7F-9340-8194-EFE992B40BD6}"/>
-      </w:docPartPr>
-      <w:docPartBody>
-        <w:p>
-          <w:pPr>
-            <w:pStyle w:val="ListBullet"/>
-          </w:pPr>
-          <w:r>
-            <w:t>View and edit this document in Word on your computer, tablet, or phone.</w:t>
-          </w:r>
-        </w:p>
-        <w:p>
-          <w:pPr>
-            <w:pStyle w:val="9C440A39BC94F849AE83C11FB1E5C92A"/>
-          </w:pPr>
-          <w:r>
-            <w:t>You can edit text; easily insert content such as pictures, shapes, and tables; and seamlessly save the document to the cloud from Word on your Windows, Mac, Android, or iOS device.</w:t>
-          </w:r>
-        </w:p>
-      </w:docPartBody>
-    </w:docPart>
-    <w:docPart>
-      <w:docPartPr>
-        <w:name w:val="D177FD1561D74241888452AF0200E819"/>
-        <w:category>
-          <w:name w:val="General"/>
-          <w:gallery w:val="placeholder"/>
-        </w:category>
-        <w:types>
-          <w:type w:val="bbPlcHdr"/>
-        </w:types>
-        <w:behaviors>
-          <w:behavior w:val="content"/>
-        </w:behaviors>
-        <w:guid w:val="{6985E4E0-060C-2447-8A6B-149E38E6898F}"/>
-      </w:docPartPr>
-      <w:docPartBody>
-        <w:p>
-          <w:pPr>
-            <w:pStyle w:val="D177FD1561D74241888452AF0200E819"/>
-          </w:pPr>
-          <w:r>
-            <w:t>Heading 2</w:t>
-          </w:r>
-        </w:p>
-      </w:docPartBody>
-    </w:docPart>
-    <w:docPart>
-      <w:docPartPr>
-        <w:name w:val="A6AF2285276D5644973398F6B563956B"/>
-        <w:category>
-          <w:name w:val="General"/>
-          <w:gallery w:val="placeholder"/>
-        </w:category>
-        <w:types>
-          <w:type w:val="bbPlcHdr"/>
-        </w:types>
-        <w:behaviors>
-          <w:behavior w:val="content"/>
-        </w:behaviors>
-        <w:guid w:val="{51D1C594-8FD1-974C-8E1B-F7A51D760A22}"/>
-      </w:docPartPr>
-      <w:docPartBody>
-        <w:p>
-          <w:pPr>
-            <w:pStyle w:val="A6AF2285276D5644973398F6B563956B"/>
-          </w:pPr>
-          <w:r>
-            <w:t>Want to insert a picture from your files or add a shape, text box, or table? You got it! On the Insert tab of the ribbon, just tap the option you need.</w:t>
-          </w:r>
-        </w:p>
-      </w:docPartBody>
-    </w:docPart>
-    <w:docPart>
-      <w:docPartPr>
-        <w:name w:val="ABB880A90EA0714FA55FA907EE16D90D"/>
-        <w:category>
-          <w:name w:val="General"/>
-          <w:gallery w:val="placeholder"/>
-        </w:category>
-        <w:types>
-          <w:type w:val="bbPlcHdr"/>
-        </w:types>
-        <w:behaviors>
-          <w:behavior w:val="content"/>
-        </w:behaviors>
-        <w:guid w:val="{7EB2BFF9-E1D9-2745-891F-57AB9F2B1BB9}"/>
-      </w:docPartPr>
-      <w:docPartBody>
-        <w:p>
-          <w:pPr>
-            <w:pStyle w:val="ABB880A90EA0714FA55FA907EE16D90D"/>
-          </w:pPr>
-          <w:r>
-            <w:t>“Quote”</w:t>
-          </w:r>
-        </w:p>
-      </w:docPartBody>
-    </w:docPart>
-    <w:docPart>
-      <w:docPartPr>
-        <w:name w:val="997B9ACEA0A6CD48AA0CD70595C20E4A"/>
-        <w:category>
-          <w:name w:val="General"/>
-          <w:gallery w:val="placeholder"/>
-        </w:category>
-        <w:types>
-          <w:type w:val="bbPlcHdr"/>
-        </w:types>
-        <w:behaviors>
-          <w:behavior w:val="content"/>
-        </w:behaviors>
-        <w:guid w:val="{DBAAA487-3409-014E-A291-92182FF7F786}"/>
-      </w:docPartPr>
-      <w:docPartBody>
-        <w:p>
-          <w:pPr>
-            <w:pStyle w:val="997B9ACEA0A6CD48AA0CD70595C20E4A"/>
-          </w:pPr>
-          <w:r>
-            <w:t>To apply any text formatting you see on this page with just a tap, on the Home tab of the ribbon, check out Styles.</w:t>
-          </w:r>
-        </w:p>
-      </w:docPartBody>
-    </w:docPart>
-    <w:docPart>
-      <w:docPartPr>
-        <w:name w:val="D0121266F8606243A513E3D8FACB2D92"/>
-        <w:category>
-          <w:name w:val="General"/>
-          <w:gallery w:val="placeholder"/>
-        </w:category>
-        <w:types>
-          <w:type w:val="bbPlcHdr"/>
-        </w:types>
-        <w:behaviors>
-          <w:behavior w:val="content"/>
-        </w:behaviors>
-        <w:guid w:val="{B347622E-2886-644A-81A7-617AA65DEE41}"/>
-      </w:docPartPr>
-      <w:docPartBody>
-        <w:p>
-          <w:pPr>
-            <w:pStyle w:val="D0121266F8606243A513E3D8FACB2D92"/>
-          </w:pPr>
-          <w:r>
-            <w:t>Column Heading</w:t>
-          </w:r>
-        </w:p>
-      </w:docPartBody>
-    </w:docPart>
-    <w:docPart>
-      <w:docPartPr>
-        <w:name w:val="CB358B057756EF44A07E0023F8B2554E"/>
-        <w:category>
-          <w:name w:val="General"/>
-          <w:gallery w:val="placeholder"/>
-        </w:category>
-        <w:types>
-          <w:type w:val="bbPlcHdr"/>
-        </w:types>
-        <w:behaviors>
-          <w:behavior w:val="content"/>
-        </w:behaviors>
-        <w:guid w:val="{701D7EA5-20B0-9249-9D28-7D942BE960AF}"/>
-      </w:docPartPr>
-      <w:docPartBody>
-        <w:p>
-          <w:pPr>
-            <w:pStyle w:val="CB358B057756EF44A07E0023F8B2554E"/>
-          </w:pPr>
-          <w:r>
-            <w:t>Column Heading</w:t>
-          </w:r>
-        </w:p>
-      </w:docPartBody>
-    </w:docPart>
-    <w:docPart>
-      <w:docPartPr>
-        <w:name w:val="EAF88E757FA34C4ABFC1C7664263D0E6"/>
-        <w:category>
-          <w:name w:val="General"/>
-          <w:gallery w:val="placeholder"/>
-        </w:category>
-        <w:types>
-          <w:type w:val="bbPlcHdr"/>
-        </w:types>
-        <w:behaviors>
-          <w:behavior w:val="content"/>
-        </w:behaviors>
-        <w:guid w:val="{98A5146A-7371-BA42-85F7-7D9B1C6A8B85}"/>
-      </w:docPartPr>
-      <w:docPartBody>
-        <w:p>
-          <w:pPr>
-            <w:pStyle w:val="EAF88E757FA34C4ABFC1C7664263D0E6"/>
-          </w:pPr>
-          <w:r>
-            <w:t>Row Heading</w:t>
-          </w:r>
-        </w:p>
-      </w:docPartBody>
-    </w:docPart>
-    <w:docPart>
-      <w:docPartPr>
-        <w:name w:val="09F85E9D12228F46A91FF83AF2BD7DB0"/>
-        <w:category>
-          <w:name w:val="General"/>
-          <w:gallery w:val="placeholder"/>
-        </w:category>
-        <w:types>
-          <w:type w:val="bbPlcHdr"/>
-        </w:types>
-        <w:behaviors>
-          <w:behavior w:val="content"/>
-        </w:behaviors>
-        <w:guid w:val="{CA953562-E18F-7444-B5F7-84F195DC5B83}"/>
-      </w:docPartPr>
-      <w:docPartBody>
-        <w:p>
-          <w:pPr>
-            <w:pStyle w:val="09F85E9D12228F46A91FF83AF2BD7DB0"/>
-          </w:pPr>
-          <w:r>
-            <w:t>Text</w:t>
-          </w:r>
-        </w:p>
-      </w:docPartBody>
-    </w:docPart>
-    <w:docPart>
-      <w:docPartPr>
-        <w:name w:val="A0CD4120B695E048AD9EBDA4E5C6BDE1"/>
-        <w:category>
-          <w:name w:val="General"/>
-          <w:gallery w:val="placeholder"/>
-        </w:category>
-        <w:types>
-          <w:type w:val="bbPlcHdr"/>
-        </w:types>
-        <w:behaviors>
-          <w:behavior w:val="content"/>
-        </w:behaviors>
-        <w:guid w:val="{DC1521E5-FCD9-6747-A1BE-D0314C58F780}"/>
-      </w:docPartPr>
-      <w:docPartBody>
-        <w:p>
-          <w:pPr>
-            <w:pStyle w:val="A0CD4120B695E048AD9EBDA4E5C6BDE1"/>
-          </w:pPr>
-          <w:r>
-            <w:t>123.45</w:t>
-          </w:r>
-        </w:p>
-      </w:docPartBody>
-    </w:docPart>
-    <w:docPart>
-      <w:docPartPr>
-        <w:name w:val="EAE7A5C17BE9E14FB9270C4B2E6B244E"/>
-        <w:category>
-          <w:name w:val="General"/>
-          <w:gallery w:val="placeholder"/>
-        </w:category>
-        <w:types>
-          <w:type w:val="bbPlcHdr"/>
-        </w:types>
-        <w:behaviors>
-          <w:behavior w:val="content"/>
-        </w:behaviors>
-        <w:guid w:val="{F6160737-795E-D24D-9510-2A769E6AB908}"/>
-      </w:docPartPr>
-      <w:docPartBody>
-        <w:p>
-          <w:pPr>
-            <w:pStyle w:val="EAE7A5C17BE9E14FB9270C4B2E6B244E"/>
-          </w:pPr>
-          <w:r>
-            <w:t>Row Heading</w:t>
-          </w:r>
-        </w:p>
-      </w:docPartBody>
-    </w:docPart>
-    <w:docPart>
-      <w:docPartPr>
-        <w:name w:val="1F38B1CEA8D59D4C88B6527C9B88A8E3"/>
-        <w:category>
-          <w:name w:val="General"/>
-          <w:gallery w:val="placeholder"/>
-        </w:category>
-        <w:types>
-          <w:type w:val="bbPlcHdr"/>
-        </w:types>
-        <w:behaviors>
-          <w:behavior w:val="content"/>
-        </w:behaviors>
-        <w:guid w:val="{C2983DFB-D1F0-2341-B2CE-D42CF032E080}"/>
-      </w:docPartPr>
-      <w:docPartBody>
-        <w:p>
-          <w:pPr>
-            <w:pStyle w:val="1F38B1CEA8D59D4C88B6527C9B88A8E3"/>
-          </w:pPr>
-          <w:r>
-            <w:t>Text</w:t>
-          </w:r>
-        </w:p>
-      </w:docPartBody>
-    </w:docPart>
-    <w:docPart>
-      <w:docPartPr>
-        <w:name w:val="CE873B27F487E5458BE0D457CEBE8D08"/>
-        <w:category>
-          <w:name w:val="General"/>
-          <w:gallery w:val="placeholder"/>
-        </w:category>
-        <w:types>
-          <w:type w:val="bbPlcHdr"/>
-        </w:types>
-        <w:behaviors>
-          <w:behavior w:val="content"/>
-        </w:behaviors>
-        <w:guid w:val="{11AC50CD-99E4-E646-B635-1CB5B9DFE3BE}"/>
-      </w:docPartPr>
-      <w:docPartBody>
-        <w:p>
-          <w:pPr>
-            <w:pStyle w:val="CE873B27F487E5458BE0D457CEBE8D08"/>
-          </w:pPr>
-          <w:r>
-            <w:t>123.45</w:t>
-          </w:r>
-        </w:p>
-      </w:docPartBody>
-    </w:docPart>
-  </w:docParts>
-</w:glossaryDocument>
-</file>
-
-<file path=word/glossary/fontTable.xml><?xml version="1.0" encoding="utf-8"?>
-<w:fonts xmlns:mc="http://schemas.openxmlformats.org/markup-compatibility/2006" xmlns:r="http://schemas.openxmlformats.org/officeDocument/2006/relationships" xmlns:w="http://schemas.openxmlformats.org/wordprocessingml/2006/main" xmlns:w14="http://schemas.microsoft.com/office/word/2010/wordml" xmlns:w15="http://schemas.microsoft.com/office/word/2012/wordml" xmlns:w16cex="http://schemas.microsoft.com/office/word/2018/wordml/cex" xmlns:w16cid="http://schemas.microsoft.com/office/word/2016/wordml/cid" xmlns:w16="http://schemas.microsoft.com/office/word/2018/wordml" xmlns:w16du="http://schemas.microsoft.com/office/word/2023/wordml/word16du" xmlns:w16sdtdh="http://schemas.microsoft.com/office/word/2020/wordml/sdtdatahash" xmlns:w16se="http://schemas.microsoft.com/office/word/2015/wordml/symex" mc:Ignorable="w14 w15 w16se w16cid w16 w16cex w16sdtdh w16du">
-  <w:font w:name="Symbol">
-    <w:panose1 w:val="05050102010706020507"/>
-    <w:charset w:val="02"/>
-    <w:family w:val="decorative"/>
-    <w:pitch w:val="variable"/>
-    <w:sig w:usb0="00000000" w:usb1="10000000" w:usb2="00000000" w:usb3="00000000" w:csb0="80000000" w:csb1="00000000"/>
-  </w:font>
-  <w:font w:name="Times New Roman">
-    <w:panose1 w:val="02020603050405020304"/>
-    <w:charset w:val="00"/>
-    <w:family w:val="roman"/>
-    <w:pitch w:val="variable"/>
-    <w:sig w:usb0="E0002EFF" w:usb1="C000785B" w:usb2="00000009" w:usb3="00000000" w:csb0="000001FF" w:csb1="00000000"/>
-  </w:font>
-  <w:font w:name="Courier New">
-    <w:panose1 w:val="02070309020205020404"/>
-    <w:charset w:val="00"/>
-    <w:family w:val="modern"/>
-    <w:pitch w:val="fixed"/>
-    <w:sig w:usb0="E0002EFF" w:usb1="C0007843" w:usb2="00000009" w:usb3="00000000" w:csb0="000001FF" w:csb1="00000000"/>
-  </w:font>
-  <w:font w:name="Wingdings">
-    <w:panose1 w:val="05000000000000000000"/>
-    <w:charset w:val="4D"/>
-    <w:family w:val="decorative"/>
-    <w:pitch w:val="variable"/>
-    <w:sig w:usb0="00000003" w:usb1="00000000" w:usb2="00000000" w:usb3="00000000" w:csb0="80000001" w:csb1="00000000"/>
-  </w:font>
-  <w:font w:name="Aptos">
-    <w:panose1 w:val="020B0004020202020204"/>
-    <w:charset w:val="00"/>
-    <w:family w:val="swiss"/>
-    <w:pitch w:val="variable"/>
-    <w:sig w:usb0="20000287" w:usb1="00000003" w:usb2="00000000" w:usb3="00000000" w:csb0="0000019F" w:csb1="00000000"/>
-  </w:font>
-  <w:font w:name="Aptos Display">
-    <w:panose1 w:val="020B0004020202020204"/>
-    <w:charset w:val="00"/>
-    <w:family w:val="swiss"/>
-    <w:pitch w:val="variable"/>
-    <w:sig w:usb0="20000287" w:usb1="00000003" w:usb2="00000000" w:usb3="00000000" w:csb0="0000019F" w:csb1="00000000"/>
-  </w:font>
-</w:fonts>
-</file>
-
-<file path=word/glossary/numbering.xml><?xml version="1.0" encoding="utf-8"?>
-<w:numbering xmlns:wpc="http://schemas.microsoft.com/office/word/2010/wordprocessingCanvas" xmlns:cx="http://schemas.microsoft.com/office/drawing/2014/chartex" xmlns:cx1="http://schemas.microsoft.com/office/drawing/2015/9/8/chartex" xmlns:cx2="http://schemas.microsoft.com/office/drawing/2015/10/21/chartex" xmlns:cx3="http://schemas.microsoft.com/office/drawing/2016/5/9/chartex" xmlns:cx4="http://schemas.microsoft.com/office/drawing/2016/5/10/chartex" xmlns:cx5="http://schemas.microsoft.com/office/drawing/2016/5/11/chartex" xmlns:cx6="http://schemas.microsoft.com/office/drawing/2016/5/12/chartex" xmlns:cx7="http://schemas.microsoft.com/office/drawing/2016/5/13/chartex" xmlns:cx8="http://schemas.microsoft.com/office/drawing/2016/5/14/chartex" xmlns:mc="http://schemas.openxmlformats.org/markup-compatibility/2006" xmlns:aink="http://schemas.microsoft.com/office/drawing/2016/ink" xmlns:am3d="http://schemas.microsoft.com/office/drawing/2017/model3d" xmlns:o="urn:schemas-microsoft-com:office:office" xmlns:oel="http://schemas.microsoft.com/office/2019/extlst" xmlns:r="http://schemas.openxmlformats.org/officeDocument/2006/relationships" xmlns:m="http://schemas.openxmlformats.org/officeDocument/2006/math" xmlns:v="urn:schemas-microsoft-com:vml" xmlns:wp14="http://schemas.microsoft.com/office/word/2010/wordprocessingDrawing" xmlns:wp="http://schemas.openxmlformats.org/drawingml/2006/wordprocessingDrawing" xmlns:w10="urn:schemas-microsoft-com:office:word" xmlns:w="http://schemas.openxmlformats.org/wordprocessingml/2006/main" xmlns:w14="http://schemas.microsoft.com/office/word/2010/wordml" xmlns:w15="http://schemas.microsoft.com/office/word/2012/wordml" xmlns:w16cex="http://schemas.microsoft.com/office/word/2018/wordml/cex" xmlns:w16cid="http://schemas.microsoft.com/office/word/2016/wordml/cid" xmlns:w16="http://schemas.microsoft.com/office/word/2018/wordml" xmlns:w16du="http://schemas.microsoft.com/office/word/2023/wordml/word16du" xmlns:w16sdtdh="http://schemas.microsoft.com/office/word/2020/wordml/sdtdatahash" xmlns:w16se="http://schemas.microsoft.com/office/word/2015/wordml/symex" xmlns:wpg="http://schemas.microsoft.com/office/word/2010/wordprocessingGroup" xmlns:wpi="http://schemas.microsoft.com/office/word/2010/wordprocessingInk" xmlns:wne="http://schemas.microsoft.com/office/word/2006/wordml" xmlns:wps="http://schemas.microsoft.com/office/word/2010/wordprocessingShape" mc:Ignorable="w14 w15 w16se w16cid w16 w16cex w16sdtdh w16du wp14">
-  <w:abstractNum w:abstractNumId="0" w15:restartNumberingAfterBreak="0">
-    <w:nsid w:val="52083510"/>
-    <w:multiLevelType w:val="hybridMultilevel"/>
-    <w:tmpl w:val="BE6E19F6"/>
-    <w:lvl w:ilvl="0" w:tplc="A50A105A">
-      <w:start w:val="1"/>
-      <w:numFmt w:val="bullet"/>
-      <w:pStyle w:val="ListBullet"/>
-      <w:lvlText w:val=""/>
-      <w:lvlJc w:val="left"/>
-      <w:pPr>
-        <w:tabs>
-          <w:tab w:val="num" w:pos="749"/>
-        </w:tabs>
-        <w:ind w:left="749" w:hanging="259"/>
-      </w:pPr>
-      <w:rPr>
-        <w:rFonts w:ascii="Symbol" w:hAnsi="Symbol" w:hint="default"/>
-        <w:color w:val="000000" w:themeColor="text1"/>
-        <w:w w:val="100"/>
-      </w:rPr>
-    </w:lvl>
-    <w:lvl w:ilvl="1" w:tplc="04090003">
-      <w:start w:val="1"/>
-      <w:numFmt w:val="bullet"/>
-      <w:lvlText w:val="o"/>
-      <w:lvlJc w:val="left"/>
-      <w:pPr>
-        <w:ind w:left="1440" w:hanging="360"/>
-      </w:pPr>
-      <w:rPr>
-        <w:rFonts w:ascii="Courier New" w:hAnsi="Courier New" w:cs="Courier New" w:hint="default"/>
-      </w:rPr>
-    </w:lvl>
-    <w:lvl w:ilvl="2" w:tplc="04090005" w:tentative="1">
-      <w:start w:val="1"/>
-      <w:numFmt w:val="bullet"/>
-      <w:lvlText w:val=""/>
-      <w:lvlJc w:val="left"/>
-      <w:pPr>
-        <w:ind w:left="2160" w:hanging="360"/>
-      </w:pPr>
-      <w:rPr>
-        <w:rFonts w:ascii="Wingdings" w:hAnsi="Wingdings" w:hint="default"/>
-      </w:rPr>
-    </w:lvl>
-    <w:lvl w:ilvl="3" w:tplc="04090001" w:tentative="1">
-      <w:start w:val="1"/>
-      <w:numFmt w:val="bullet"/>
-      <w:lvlText w:val=""/>
-      <w:lvlJc w:val="left"/>
-      <w:pPr>
-        <w:ind w:left="2880" w:hanging="360"/>
-      </w:pPr>
-      <w:rPr>
-        <w:rFonts w:ascii="Symbol" w:hAnsi="Symbol" w:hint="default"/>
-      </w:rPr>
-    </w:lvl>
-    <w:lvl w:ilvl="4" w:tplc="04090003" w:tentative="1">
-      <w:start w:val="1"/>
-      <w:numFmt w:val="bullet"/>
-      <w:lvlText w:val="o"/>
-      <w:lvlJc w:val="left"/>
-      <w:pPr>
-        <w:ind w:left="3600" w:hanging="360"/>
-      </w:pPr>
-      <w:rPr>
-        <w:rFonts w:ascii="Courier New" w:hAnsi="Courier New" w:cs="Courier New" w:hint="default"/>
-      </w:rPr>
-    </w:lvl>
-    <w:lvl w:ilvl="5" w:tplc="04090005" w:tentative="1">
-      <w:start w:val="1"/>
-      <w:numFmt w:val="bullet"/>
-      <w:lvlText w:val=""/>
-      <w:lvlJc w:val="left"/>
-      <w:pPr>
-        <w:ind w:left="4320" w:hanging="360"/>
-      </w:pPr>
-      <w:rPr>
-        <w:rFonts w:ascii="Wingdings" w:hAnsi="Wingdings" w:hint="default"/>
-      </w:rPr>
-    </w:lvl>
-    <w:lvl w:ilvl="6" w:tplc="04090001" w:tentative="1">
-      <w:start w:val="1"/>
-      <w:numFmt w:val="bullet"/>
-      <w:lvlText w:val=""/>
-      <w:lvlJc w:val="left"/>
-      <w:pPr>
-        <w:ind w:left="5040" w:hanging="360"/>
-      </w:pPr>
-      <w:rPr>
-        <w:rFonts w:ascii="Symbol" w:hAnsi="Symbol" w:hint="default"/>
-      </w:rPr>
-    </w:lvl>
-    <w:lvl w:ilvl="7" w:tplc="04090003" w:tentative="1">
-      <w:start w:val="1"/>
-      <w:numFmt w:val="bullet"/>
-      <w:lvlText w:val="o"/>
-      <w:lvlJc w:val="left"/>
-      <w:pPr>
-        <w:ind w:left="5760" w:hanging="360"/>
-      </w:pPr>
-      <w:rPr>
-        <w:rFonts w:ascii="Courier New" w:hAnsi="Courier New" w:cs="Courier New" w:hint="default"/>
-      </w:rPr>
-    </w:lvl>
-    <w:lvl w:ilvl="8" w:tplc="04090005" w:tentative="1">
-      <w:start w:val="1"/>
-      <w:numFmt w:val="bullet"/>
-      <w:lvlText w:val=""/>
-      <w:lvlJc w:val="left"/>
-      <w:pPr>
-        <w:ind w:left="6480" w:hanging="360"/>
-      </w:pPr>
-      <w:rPr>
-        <w:rFonts w:ascii="Wingdings" w:hAnsi="Wingdings" w:hint="default"/>
-      </w:rPr>
-    </w:lvl>
-  </w:abstractNum>
-  <w:num w:numId="1" w16cid:durableId="684988264">
-    <w:abstractNumId w:val="0"/>
-  </w:num>
-</w:numbering>
-</file>
-
-<file path=word/glossary/settings.xml><?xml version="1.0" encoding="utf-8"?>
-<w:settings xmlns:mc="http://schemas.openxmlformats.org/markup-compatibility/2006" xmlns:o="urn:schemas-microsoft-com:office:office" xmlns:r="http://schemas.openxmlformats.org/officeDocument/2006/relationships" xmlns:m="http://schemas.openxmlformats.org/officeDocument/2006/math" xmlns:v="urn:schemas-microsoft-com:vml" xmlns:w10="urn:schemas-microsoft-com:office:word" xmlns:w="http://schemas.openxmlformats.org/wordprocessingml/2006/main" xmlns:w14="http://schemas.microsoft.com/office/word/2010/wordml" xmlns:w15="http://schemas.microsoft.com/office/word/2012/wordml" xmlns:w16cex="http://schemas.microsoft.com/office/word/2018/wordml/cex" xmlns:w16cid="http://schemas.microsoft.com/office/word/2016/wordml/cid" xmlns:w16="http://schemas.microsoft.com/office/word/2018/wordml" xmlns:w16du="http://schemas.microsoft.com/office/word/2023/wordml/word16du" xmlns:w16sdtdh="http://schemas.microsoft.com/office/word/2020/wordml/sdtdatahash" xmlns:w16se="http://schemas.microsoft.com/office/word/2015/wordml/symex" xmlns:sl="http://schemas.openxmlformats.org/schemaLibrary/2006/main" mc:Ignorable="w14 w15 w16se w16cid w16 w16cex w16sdtdh w16du">
-  <w:view w:val="normal"/>
-  <w:defaultTabStop w:val="720"/>
-  <w:characterSpacingControl w:val="doNotCompress"/>
-  <w:compat>
-    <w:useFELayout/>
-    <w:compatSetting w:name="compatibilityMode" w:uri="http://schemas.microsoft.com/office/word" w:val="15"/>
-    <w:compatSetting w:name="overrideTableStyleFontSizeAndJustification" w:uri="http://schemas.microsoft.com/office/word" w:val="1"/>
-    <w:compatSetting w:name="enableOpenTypeFeatures" w:uri="http://schemas.microsoft.com/office/word" w:val="1"/>
-    <w:compatSetting w:name="doNotFlipMirrorIndents" w:uri="http://schemas.microsoft.com/office/word" w:val="1"/>
-    <w:compatSetting w:name="differentiateMultirowTableHeaders" w:uri="http://schemas.microsoft.com/office/word" w:val="1"/>
-    <w:compatSetting w:name="useWord2013TrackBottomHyphenation" w:uri="http://schemas.microsoft.com/office/word" w:val="0"/>
-  </w:compat>
-  <w:rsids>
-    <w:rsidRoot w:val="00615118"/>
-    <w:rsid w:val="001F76DB"/>
-    <w:rsid w:val="00615118"/>
-  </w:rsids>
-  <m:mathPr>
-    <m:mathFont m:val="Cambria Math"/>
-    <m:brkBin m:val="before"/>
-    <m:brkBinSub m:val="--"/>
-    <m:smallFrac m:val="0"/>
-    <m:dispDef/>
-    <m:lMargin m:val="0"/>
-    <m:rMargin m:val="0"/>
-    <m:defJc m:val="centerGroup"/>
-    <m:wrapIndent m:val="1440"/>
-    <m:intLim m:val="subSup"/>
-    <m:naryLim m:val="undOvr"/>
-  </m:mathPr>
-  <w:themeFontLang w:val="en-US"/>
-  <w:clrSchemeMapping w:bg1="light1" w:t1="dark1" w:bg2="light2" w:t2="dark2" w:accent1="accent1" w:accent2="accent2" w:accent3="accent3" w:accent4="accent4" w:accent5="accent5" w:accent6="accent6" w:hyperlink="hyperlink" w:followedHyperlink="followedHyperlink"/>
-  <w:decimalSymbol w:val="."/>
-  <w:listSeparator w:val=","/>
-  <w15:chartTrackingRefBased/>
-</w:settings>
-</file>
-
-<file path=word/glossary/styles.xml><?xml version="1.0" encoding="utf-8"?>
-<w:styles xmlns:mc="http://schemas.openxmlformats.org/markup-compatibility/2006" xmlns:r="http://schemas.openxmlformats.org/officeDocument/2006/relationships" xmlns:w="http://schemas.openxmlformats.org/wordprocessingml/2006/main" xmlns:w14="http://schemas.microsoft.com/office/word/2010/wordml" xmlns:w15="http://schemas.microsoft.com/office/word/2012/wordml" xmlns:w16cex="http://schemas.microsoft.com/office/word/2018/wordml/cex" xmlns:w16cid="http://schemas.microsoft.com/office/word/2016/wordml/cid" xmlns:w16="http://schemas.microsoft.com/office/word/2018/wordml" xmlns:w16du="http://schemas.microsoft.com/office/word/2023/wordml/word16du" xmlns:w16sdtdh="http://schemas.microsoft.com/office/word/2020/wordml/sdtdatahash" xmlns:w16se="http://schemas.microsoft.com/office/word/2015/wordml/symex" mc:Ignorable="w14 w15 w16se w16cid w16 w16cex w16sdtdh w16du">
-  <w:docDefaults>
-    <w:rPrDefault>
-      <w:rPr>
-        <w:rFonts w:asciiTheme="minorHAnsi" w:eastAsiaTheme="minorEastAsia" w:hAnsiTheme="minorHAnsi" w:cstheme="minorBidi"/>
-        <w:kern w:val="2"/>
-        <w:sz w:val="24"/>
-        <w:szCs w:val="24"/>
-        <w:lang w:val="en-US" w:eastAsia="en-US" w:bidi="ar-SA"/>
-        <w14:ligatures w14:val="standardContextual"/>
-      </w:rPr>
-    </w:rPrDefault>
-    <w:pPrDefault>
-      <w:pPr>
-        <w:spacing w:after="160" w:line="278" w:lineRule="auto"/>
-      </w:pPr>
-    </w:pPrDefault>
-  </w:docDefaults>
-  <w:latentStyles w:defLockedState="0" w:defUIPriority="99" w:defSemiHidden="0" w:defUnhideWhenUsed="0" w:defQFormat="0" w:count="376">
-    <w:lsdException w:name="Normal" w:uiPriority="0" w:qFormat="1"/>
-    <w:lsdException w:name="heading 1" w:uiPriority="9" w:qFormat="1"/>
-    <w:lsdException w:name="heading 2" w:semiHidden="1" w:uiPriority="9" w:unhideWhenUsed="1" w:qFormat="1"/>
-    <w:lsdException w:name="heading 3" w:semiHidden="1" w:uiPriority="9" w:unhideWhenUsed="1" w:qFormat="1"/>
-    <w:lsdException w:name="heading 4" w:semiHidden="1" w:uiPriority="9" w:unhideWhenUsed="1" w:qFormat="1"/>
-    <w:lsdException w:name="heading 5" w:semiHidden="1" w:uiPriority="9" w:unhideWhenUsed="1" w:qFormat="1"/>
-    <w:lsdException w:name="heading 6" w:semiHidden="1" w:uiPriority="9" w:unhideWhenUsed="1" w:qFormat="1"/>
-    <w:lsdException w:name="heading 7" w:semiHidden="1" w:uiPriority="9" w:unhideWhenUsed="1" w:qFormat="1"/>
-    <w:lsdException w:name="heading 8" w:semiHidden="1" w:uiPriority="9" w:unhideWhenUsed="1" w:qFormat="1"/>
-    <w:lsdException w:name="heading 9" w:semiHidden="1" w:uiPriority="9" w:unhideWhenUsed="1" w:qFormat="1"/>
-    <w:lsdException w:name="index 1" w:semiHidden="1" w:unhideWhenUsed="1"/>
-    <w:lsdException w:name="index 2" w:semiHidden="1" w:unhideWhenUsed="1"/>
-    <w:lsdException w:name="index 3" w:semiHidden="1" w:unhideWhenUsed="1"/>
-    <w:lsdException w:name="index 4" w:semiHidden="1" w:unhideWhenUsed="1"/>
-    <w:lsdException w:name="index 5" w:semiHidden="1" w:unhideWhenUsed="1"/>
-    <w:lsdException w:name="index 6" w:semiHidden="1" w:unhideWhenUsed="1"/>
-    <w:lsdException w:name="index 7" w:semiHidden="1" w:unhideWhenUsed="1"/>
-    <w:lsdException w:name="index 8" w:semiHidden="1" w:unhideWhenUsed="1"/>
-    <w:lsdException w:name="index 9" w:semiHidden="1" w:unhideWhenUsed="1"/>
-    <w:lsdException w:name="toc 1" w:semiHidden="1" w:uiPriority="39" w:unhideWhenUsed="1"/>
-    <w:lsdException w:name="toc 2" w:semiHidden="1" w:uiPriority="39" w:unhideWhenUsed="1"/>
-    <w:lsdException w:name="toc 3" w:semiHidden="1" w:uiPriority="39" w:unhideWhenUsed="1"/>
-    <w:lsdException w:name="toc 4" w:semiHidden="1" w:uiPriority="39" w:unhideWhenUsed="1"/>
-    <w:lsdException w:name="toc 5" w:semiHidden="1" w:uiPriority="39" w:unhideWhenUsed="1"/>
-    <w:lsdException w:name="toc 6" w:semiHidden="1" w:uiPriority="39" w:unhideWhenUsed="1"/>
-    <w:lsdException w:name="toc 7" w:semiHidden="1" w:uiPriority="39" w:unhideWhenUsed="1"/>
-    <w:lsdException w:name="toc 8" w:semiHidden="1" w:uiPriority="39" w:unhideWhenUsed="1"/>
-    <w:lsdException w:name="toc 9" w:semiHidden="1" w:uiPriority="39" w:unhideWhenUsed="1"/>
-    <w:lsdException w:name="Normal Indent" w:semiHidden="1" w:unhideWhenUsed="1"/>
-    <w:lsdException w:name="footnote text" w:semiHidden="1" w:unhideWhenUsed="1"/>
-    <w:lsdException w:name="annotation text" w:semiHidden="1" w:unhideWhenUsed="1"/>
-    <w:lsdException w:name="header" w:semiHidden="1" w:unhideWhenUsed="1"/>
-    <w:lsdException w:name="footer" w:semiHidden="1" w:unhideWhenUsed="1"/>
-    <w:lsdException w:name="index heading" w:semiHidden="1" w:unhideWhenUsed="1"/>
-    <w:lsdException w:name="caption" w:semiHidden="1" w:uiPriority="35" w:unhideWhenUsed="1" w:qFormat="1"/>
-    <w:lsdException w:name="table of figures" w:semiHidden="1" w:unhideWhenUsed="1"/>
-    <w:lsdException w:name="envelope address" w:semiHidden="1" w:unhideWhenUsed="1"/>
-    <w:lsdException w:name="envelope return" w:semiHidden="1" w:unhideWhenUsed="1"/>
-    <w:lsdException w:name="footnote reference" w:semiHidden="1" w:unhideWhenUsed="1"/>
-    <w:lsdException w:name="annotation reference" w:semiHidden="1" w:unhideWhenUsed="1"/>
-    <w:lsdException w:name="line number" w:semiHidden="1" w:unhideWhenUsed="1"/>
-    <w:lsdException w:name="page number" w:semiHidden="1" w:unhideWhenUsed="1"/>
-    <w:lsdException w:name="endnote reference" w:semiHidden="1" w:unhideWhenUsed="1"/>
-    <w:lsdException w:name="endnote text" w:semiHidden="1" w:unhideWhenUsed="1"/>
-    <w:lsdException w:name="table of authorities" w:semiHidden="1" w:unhideWhenUsed="1"/>
-    <w:lsdException w:name="macro" w:semiHidden="1" w:unhideWhenUsed="1"/>
-    <w:lsdException w:name="toa heading" w:semiHidden="1" w:unhideWhenUsed="1"/>
-    <w:lsdException w:name="List" w:semiHidden="1" w:unhideWhenUsed="1"/>
-    <w:lsdException w:name="List Bullet" w:semiHidden="1" w:uiPriority="12" w:unhideWhenUsed="1" w:qFormat="1"/>
-    <w:lsdException w:name="List Number" w:semiHidden="1" w:unhideWhenUsed="1"/>
-    <w:lsdException w:name="List 2" w:semiHidden="1" w:unhideWhenUsed="1"/>
-    <w:lsdException w:name="List 3" w:semiHidden="1" w:unhideWhenUsed="1"/>
-    <w:lsdException w:name="List 4" w:semiHidden="1" w:unhideWhenUsed="1"/>
-    <w:lsdException w:name="List 5" w:semiHidden="1" w:unhideWhenUsed="1"/>
-    <w:lsdException w:name="List Bullet 2" w:semiHidden="1" w:unhideWhenUsed="1"/>
-    <w:lsdException w:name="List Bullet 3" w:semiHidden="1" w:unhideWhenUsed="1"/>
-    <w:lsdException w:name="List Bullet 4" w:semiHidden="1" w:unhideWhenUsed="1"/>
-    <w:lsdException w:name="List Bullet 5" w:semiHidden="1" w:unhideWhenUsed="1"/>
-    <w:lsdException w:name="List Number 2" w:semiHidden="1" w:unhideWhenUsed="1"/>
-    <w:lsdException w:name="List Number 3" w:semiHidden="1" w:unhideWhenUsed="1"/>
-    <w:lsdException w:name="List Number 4" w:semiHidden="1" w:unhideWhenUsed="1"/>
-    <w:lsdException w:name="List Number 5" w:semiHidden="1" w:unhideWhenUsed="1"/>
-    <w:lsdException w:name="Title" w:uiPriority="10" w:qFormat="1"/>
-    <w:lsdException w:name="Closing" w:semiHidden="1" w:unhideWhenUsed="1"/>
-    <w:lsdException w:name="Signature" w:semiHidden="1" w:unhideWhenUsed="1"/>
-    <w:lsdException w:name="Default Paragraph Font" w:semiHidden="1" w:uiPriority="1" w:unhideWhenUsed="1"/>
-    <w:lsdException w:name="Body Text" w:semiHidden="1" w:unhideWhenUsed="1"/>
-    <w:lsdException w:name="Body Text Indent" w:semiHidden="1" w:unhideWhenUsed="1"/>
-    <w:lsdException w:name="List Continue" w:semiHidden="1" w:unhideWhenUsed="1"/>
-    <w:lsdException w:name="List Continue 2" w:semiHidden="1" w:unhideWhenUsed="1"/>
-    <w:lsdException w:name="List Continue 3" w:semiHidden="1" w:unhideWhenUsed="1"/>
-    <w:lsdException w:name="List Continue 4" w:semiHidden="1" w:unhideWhenUsed="1"/>
-    <w:lsdException w:name="List Continue 5" w:semiHidden="1" w:unhideWhenUsed="1"/>
-    <w:lsdException w:name="Message Header" w:semiHidden="1" w:unhideWhenUsed="1"/>
-    <w:lsdException w:name="Subtitle" w:uiPriority="11" w:qFormat="1"/>
-    <w:lsdException w:name="Salutation" w:semiHidden="1" w:unhideWhenUsed="1"/>
-    <w:lsdException w:name="Date" w:semiHidden="1" w:unhideWhenUsed="1"/>
-    <w:lsdException w:name="Body Text First Indent" w:semiHidden="1" w:unhideWhenUsed="1"/>
-    <w:lsdException w:name="Body Text First Indent 2" w:semiHidden="1" w:unhideWhenUsed="1"/>
-    <w:lsdException w:name="Note Heading" w:semiHidden="1" w:unhideWhenUsed="1"/>
-    <w:lsdException w:name="Body Text 2" w:semiHidden="1" w:unhideWhenUsed="1"/>
-    <w:lsdException w:name="Body Text 3" w:semiHidden="1" w:unhideWhenUsed="1"/>
-    <w:lsdException w:name="Body Text Indent 2" w:semiHidden="1" w:unhideWhenUsed="1"/>
-    <w:lsdException w:name="Body Text Indent 3" w:semiHidden="1" w:unhideWhenUsed="1"/>
-    <w:lsdException w:name="Block Text" w:semiHidden="1" w:unhideWhenUsed="1"/>
-    <w:lsdException w:name="Hyperlink" w:semiHidden="1" w:unhideWhenUsed="1"/>
-    <w:lsdException w:name="FollowedHyperlink" w:semiHidden="1" w:unhideWhenUsed="1"/>
-    <w:lsdException w:name="Strong" w:uiPriority="22" w:qFormat="1"/>
-    <w:lsdException w:name="Emphasis" w:uiPriority="20" w:qFormat="1"/>
-    <w:lsdException w:name="Document Map" w:semiHidden="1" w:unhideWhenUsed="1"/>
-    <w:lsdException w:name="Plain Text" w:semiHidden="1" w:unhideWhenUsed="1"/>
-    <w:lsdException w:name="E-mail Signature" w:semiHidden="1" w:unhideWhenUsed="1"/>
-    <w:lsdException w:name="HTML Top of Form" w:semiHidden="1" w:unhideWhenUsed="1"/>
-    <w:lsdException w:name="HTML Bottom of Form" w:semiHidden="1" w:unhideWhenUsed="1"/>
-    <w:lsdException w:name="Normal (Web)" w:semiHidden="1" w:unhideWhenUsed="1"/>
-    <w:lsdException w:name="HTML Acronym" w:semiHidden="1" w:unhideWhenUsed="1"/>
-    <w:lsdException w:name="HTML Address" w:semiHidden="1" w:unhideWhenUsed="1"/>
-    <w:lsdException w:name="HTML Cite" w:semiHidden="1" w:unhideWhenUsed="1"/>
-    <w:lsdException w:name="HTML Code" w:semiHidden="1" w:unhideWhenUsed="1"/>
-    <w:lsdException w:name="HTML Definition" w:semiHidden="1" w:unhideWhenUsed="1"/>
-    <w:lsdException w:name="HTML Keyboard" w:semiHidden="1" w:unhideWhenUsed="1"/>
-    <w:lsdException w:name="HTML Preformatted" w:semiHidden="1" w:unhideWhenUsed="1"/>
-    <w:lsdException w:name="HTML Sample" w:semiHidden="1" w:unhideWhenUsed="1"/>
-    <w:lsdException w:name="HTML Typewriter" w:semiHidden="1" w:unhideWhenUsed="1"/>
-    <w:lsdException w:name="HTML Variable" w:semiHidden="1" w:unhideWhenUsed="1"/>
-    <w:lsdException w:name="Normal Table" w:semiHidden="1" w:unhideWhenUsed="1"/>
-    <w:lsdException w:name="annotation subject" w:semiHidden="1" w:unhideWhenUsed="1"/>
-    <w:lsdException w:name="No List" w:semiHidden="1" w:unhideWhenUsed="1"/>
-    <w:lsdException w:name="Outline List 1" w:semiHidden="1" w:unhideWhenUsed="1"/>
-    <w:lsdException w:name="Outline List 2" w:semiHidden="1" w:unhideWhenUsed="1"/>
-    <w:lsdException w:name="Outline List 3" w:semiHidden="1" w:unhideWhenUsed="1"/>
-    <w:lsdException w:name="Table Simple 1" w:semiHidden="1" w:unhideWhenUsed="1"/>
-    <w:lsdException w:name="Table Simple 2" w:semiHidden="1" w:unhideWhenUsed="1"/>
-    <w:lsdException w:name="Table Simple 3" w:semiHidden="1" w:unhideWhenUsed="1"/>
-    <w:lsdException w:name="Table Classic 1" w:semiHidden="1" w:unhideWhenUsed="1"/>
-    <w:lsdException w:name="Table Classic 2" w:semiHidden="1" w:unhideWhenUsed="1"/>
-    <w:lsdException w:name="Table Classic 3" w:semiHidden="1" w:unhideWhenUsed="1"/>
-    <w:lsdException w:name="Table Classic 4" w:semiHidden="1" w:unhideWhenUsed="1"/>
-    <w:lsdException w:name="Table Colorful 1" w:semiHidden="1" w:unhideWhenUsed="1"/>
-    <w:lsdException w:name="Table Colorful 2" w:semiHidden="1" w:unhideWhenUsed="1"/>
-    <w:lsdException w:name="Table Colorful 3" w:semiHidden="1" w:unhideWhenUsed="1"/>
-    <w:lsdException w:name="Table Columns 1" w:semiHidden="1" w:unhideWhenUsed="1"/>
-    <w:lsdException w:name="Table Columns 2" w:semiHidden="1" w:unhideWhenUsed="1"/>
-    <w:lsdException w:name="Table Columns 3" w:semiHidden="1" w:unhideWhenUsed="1"/>
-    <w:lsdException w:name="Table Columns 4" w:semiHidden="1" w:unhideWhenUsed="1"/>
-    <w:lsdException w:name="Table Columns 5" w:semiHidden="1" w:unhideWhenUsed="1"/>
-    <w:lsdException w:name="Table Grid 1" w:semiHidden="1" w:unhideWhenUsed="1"/>
-    <w:lsdException w:name="Table Grid 2" w:semiHidden="1" w:unhideWhenUsed="1"/>
-    <w:lsdException w:name="Table Grid 3" w:semiHidden="1" w:unhideWhenUsed="1"/>
-    <w:lsdException w:name="Table Grid 4" w:semiHidden="1" w:unhideWhenUsed="1"/>
-    <w:lsdException w:name="Table Grid 5" w:semiHidden="1" w:unhideWhenUsed="1"/>
-    <w:lsdException w:name="Table Grid 6" w:semiHidden="1" w:unhideWhenUsed="1"/>
-    <w:lsdException w:name="Table Grid 7" w:semiHidden="1" w:unhideWhenUsed="1"/>
-    <w:lsdException w:name="Table Grid 8" w:semiHidden="1" w:unhideWhenUsed="1"/>
-    <w:lsdException w:name="Table List 1" w:semiHidden="1" w:unhideWhenUsed="1"/>
-    <w:lsdException w:name="Table List 2" w:semiHidden="1" w:unhideWhenUsed="1"/>
-    <w:lsdException w:name="Table List 3" w:semiHidden="1" w:unhideWhenUsed="1"/>
-    <w:lsdException w:name="Table List 4" w:semiHidden="1" w:unhideWhenUsed="1"/>
-    <w:lsdException w:name="Table List 5" w:semiHidden="1" w:unhideWhenUsed="1"/>
-    <w:lsdException w:name="Table List 6" w:semiHidden="1" w:unhideWhenUsed="1"/>
-    <w:lsdException w:name="Table List 7" w:semiHidden="1" w:unhideWhenUsed="1"/>
-    <w:lsdException w:name="Table List 8" w:semiHidden="1" w:unhideWhenUsed="1"/>
-    <w:lsdException w:name="Table 3D effects 1" w:semiHidden="1" w:unhideWhenUsed="1"/>
-    <w:lsdException w:name="Table 3D effects 2" w:semiHidden="1" w:unhideWhenUsed="1"/>
-    <w:lsdException w:name="Table 3D effects 3" w:semiHidden="1" w:unhideWhenUsed="1"/>
-    <w:lsdException w:name="Table Contemporary" w:semiHidden="1" w:unhideWhenUsed="1"/>
-    <w:lsdException w:name="Table Elegant" w:semiHidden="1" w:unhideWhenUsed="1"/>
-    <w:lsdException w:name="Table Professional" w:semiHidden="1" w:unhideWhenUsed="1"/>
-    <w:lsdException w:name="Table Subtle 1" w:semiHidden="1" w:unhideWhenUsed="1"/>
-    <w:lsdException w:name="Table Subtle 2" w:semiHidden="1" w:unhideWhenUsed="1"/>
-    <w:lsdException w:name="Table Web 1" w:semiHidden="1" w:unhideWhenUsed="1"/>
-    <w:lsdException w:name="Table Web 2" w:semiHidden="1" w:unhideWhenUsed="1"/>
-    <w:lsdException w:name="Table Web 3" w:semiHidden="1" w:unhideWhenUsed="1"/>
-    <w:lsdException w:name="Balloon Text" w:semiHidden="1" w:unhideWhenUsed="1"/>
-    <w:lsdException w:name="Table Grid" w:uiPriority="39"/>
-    <w:lsdException w:name="Table Theme" w:semiHidden="1" w:unhideWhenUsed="1"/>
-    <w:lsdException w:name="Placeholder Text" w:semiHidden="1"/>
-    <w:lsdException w:name="No Spacing" w:uiPriority="1" w:qFormat="1"/>
-    <w:lsdException w:name="Light Shading" w:uiPriority="60"/>
-    <w:lsdException w:name="Light List" w:uiPriority="61"/>
-    <w:lsdException w:name="Light Grid" w:uiPriority="62"/>
-    <w:lsdException w:name="Medium Shading 1" w:uiPriority="63"/>
-    <w:lsdException w:name="Medium Shading 2" w:uiPriority="64"/>
-    <w:lsdException w:name="Medium List 1" w:uiPriority="65"/>
-    <w:lsdException w:name="Medium List 2" w:uiPriority="66"/>
-    <w:lsdException w:name="Medium Grid 1" w:uiPriority="67"/>
-    <w:lsdException w:name="Medium Grid 2" w:uiPriority="68"/>
-    <w:lsdException w:name="Medium Grid 3" w:uiPriority="69"/>
-    <w:lsdException w:name="Dark List" w:uiPriority="70"/>
-    <w:lsdException w:name="Colorful Shading" w:uiPriority="71"/>
-    <w:lsdException w:name="Colorful List" w:uiPriority="72"/>
-    <w:lsdException w:name="Colorful Grid" w:uiPriority="73"/>
-    <w:lsdException w:name="Light Shading Accent 1" w:uiPriority="60"/>
-    <w:lsdException w:name="Light List Accent 1" w:uiPriority="61"/>
-    <w:lsdException w:name="Light Grid Accent 1" w:uiPriority="62"/>
-    <w:lsdException w:name="Medium Shading 1 Accent 1" w:uiPriority="63"/>
-    <w:lsdException w:name="Medium Shading 2 Accent 1" w:uiPriority="64"/>
-    <w:lsdException w:name="Medium List 1 Accent 1" w:uiPriority="65"/>
-    <w:lsdException w:name="Revision" w:semiHidden="1"/>
-    <w:lsdException w:name="List Paragraph" w:uiPriority="34" w:qFormat="1"/>
-    <w:lsdException w:name="Quote" w:uiPriority="29" w:qFormat="1"/>
-    <w:lsdException w:name="Intense Quote" w:uiPriority="30" w:qFormat="1"/>
-    <w:lsdException w:name="Medium List 2 Accent 1" w:uiPriority="66"/>
-    <w:lsdException w:name="Medium Grid 1 Accent 1" w:uiPriority="67"/>
-    <w:lsdException w:name="Medium Grid 2 Accent 1" w:uiPriority="68"/>
-    <w:lsdException w:name="Medium Grid 3 Accent 1" w:uiPriority="69"/>
-    <w:lsdException w:name="Dark List Accent 1" w:uiPriority="70"/>
-    <w:lsdException w:name="Colorful Shading Accent 1" w:uiPriority="71"/>
-    <w:lsdException w:name="Colorful List Accent 1" w:uiPriority="72"/>
-    <w:lsdException w:name="Colorful Grid Accent 1" w:uiPriority="73"/>
-    <w:lsdException w:name="Light Shading Accent 2" w:uiPriority="60"/>
-    <w:lsdException w:name="Light List Accent 2" w:uiPriority="61"/>
-    <w:lsdException w:name="Light Grid Accent 2" w:uiPriority="62"/>
-    <w:lsdException w:name="Medium Shading 1 Accent 2" w:uiPriority="63"/>
-    <w:lsdException w:name="Medium Shading 2 Accent 2" w:uiPriority="64"/>
-    <w:lsdException w:name="Medium List 1 Accent 2" w:uiPriority="65"/>
-    <w:lsdException w:name="Medium List 2 Accent 2" w:uiPriority="66"/>
-    <w:lsdException w:name="Medium Grid 1 Accent 2" w:uiPriority="67"/>
-    <w:lsdException w:name="Medium Grid 2 Accent 2" w:uiPriority="68"/>
-    <w:lsdException w:name="Medium Grid 3 Accent 2" w:uiPriority="69"/>
-    <w:lsdException w:name="Dark List Accent 2" w:uiPriority="70"/>
-    <w:lsdException w:name="Colorful Shading Accent 2" w:uiPriority="71"/>
-    <w:lsdException w:name="Colorful List Accent 2" w:uiPriority="72"/>
-    <w:lsdException w:name="Colorful Grid Accent 2" w:uiPriority="73"/>
-    <w:lsdException w:name="Light Shading Accent 3" w:uiPriority="60"/>
-    <w:lsdException w:name="Light List Accent 3" w:uiPriority="61"/>
-    <w:lsdException w:name="Light Grid Accent 3" w:uiPriority="62"/>
-    <w:lsdException w:name="Medium Shading 1 Accent 3" w:uiPriority="63"/>
-    <w:lsdException w:name="Medium Shading 2 Accent 3" w:uiPriority="64"/>
-    <w:lsdException w:name="Medium List 1 Accent 3" w:uiPriority="65"/>
-    <w:lsdException w:name="Medium List 2 Accent 3" w:uiPriority="66"/>
-    <w:lsdException w:name="Medium Grid 1 Accent 3" w:uiPriority="67"/>
-    <w:lsdException w:name="Medium Grid 2 Accent 3" w:uiPriority="68"/>
-    <w:lsdException w:name="Medium Grid 3 Accent 3" w:uiPriority="69"/>
-    <w:lsdException w:name="Dark List Accent 3" w:uiPriority="70"/>
-    <w:lsdException w:name="Colorful Shading Accent 3" w:uiPriority="71"/>
-    <w:lsdException w:name="Colorful List Accent 3" w:uiPriority="72"/>
-    <w:lsdException w:name="Colorful Grid Accent 3" w:uiPriority="73"/>
-    <w:lsdException w:name="Light Shading Accent 4" w:uiPriority="60"/>
-    <w:lsdException w:name="Light List Accent 4" w:uiPriority="61"/>
-    <w:lsdException w:name="Light Grid Accent 4" w:uiPriority="62"/>
-    <w:lsdException w:name="Medium Shading 1 Accent 4" w:uiPriority="63"/>
-    <w:lsdException w:name="Medium Shading 2 Accent 4" w:uiPriority="64"/>
-    <w:lsdException w:name="Medium List 1 Accent 4" w:uiPriority="65"/>
-    <w:lsdException w:name="Medium List 2 Accent 4" w:uiPriority="66"/>
-    <w:lsdException w:name="Medium Grid 1 Accent 4" w:uiPriority="67"/>
-    <w:lsdException w:name="Medium Grid 2 Accent 4" w:uiPriority="68"/>
-    <w:lsdException w:name="Medium Grid 3 Accent 4" w:uiPriority="69"/>
-    <w:lsdException w:name="Dark List Accent 4" w:uiPriority="70"/>
-    <w:lsdException w:name="Colorful Shading Accent 4" w:uiPriority="71"/>
-    <w:lsdException w:name="Colorful List Accent 4" w:uiPriority="72"/>
-    <w:lsdException w:name="Colorful Grid Accent 4" w:uiPriority="73"/>
-    <w:lsdException w:name="Light Shading Accent 5" w:uiPriority="60"/>
-    <w:lsdException w:name="Light List Accent 5" w:uiPriority="61"/>
-    <w:lsdException w:name="Light Grid Accent 5" w:uiPriority="62"/>
-    <w:lsdException w:name="Medium Shading 1 Accent 5" w:uiPriority="63"/>
-    <w:lsdException w:name="Medium Shading 2 Accent 5" w:uiPriority="64"/>
-    <w:lsdException w:name="Medium List 1 Accent 5" w:uiPriority="65"/>
-    <w:lsdException w:name="Medium List 2 Accent 5" w:uiPriority="66"/>
-    <w:lsdException w:name="Medium Grid 1 Accent 5" w:uiPriority="67"/>
-    <w:lsdException w:name="Medium Grid 2 Accent 5" w:uiPriority="68"/>
-    <w:lsdException w:name="Medium Grid 3 Accent 5" w:uiPriority="69"/>
-    <w:lsdException w:name="Dark List Accent 5" w:uiPriority="70"/>
-    <w:lsdException w:name="Colorful Shading Accent 5" w:uiPriority="71"/>
-    <w:lsdException w:name="Colorful List Accent 5" w:uiPriority="72"/>
-    <w:lsdException w:name="Colorful Grid Accent 5" w:uiPriority="73"/>
-    <w:lsdException w:name="Light Shading Accent 6" w:uiPriority="60"/>
-    <w:lsdException w:name="Light List Accent 6" w:uiPriority="61"/>
-    <w:lsdException w:name="Light Grid Accent 6" w:uiPriority="62"/>
-    <w:lsdException w:name="Medium Shading 1 Accent 6" w:uiPriority="63"/>
-    <w:lsdException w:name="Medium Shading 2 Accent 6" w:uiPriority="64"/>
-    <w:lsdException w:name="Medium List 1 Accent 6" w:uiPriority="65"/>
-    <w:lsdException w:name="Medium List 2 Accent 6" w:uiPriority="66"/>
-    <w:lsdException w:name="Medium Grid 1 Accent 6" w:uiPriority="67"/>
-    <w:lsdException w:name="Medium Grid 2 Accent 6" w:uiPriority="68"/>
-    <w:lsdException w:name="Medium Grid 3 Accent 6" w:uiPriority="69"/>
-    <w:lsdException w:name="Dark List Accent 6" w:uiPriority="70"/>
-    <w:lsdException w:name="Colorful Shading Accent 6" w:uiPriority="71"/>
-    <w:lsdException w:name="Colorful List Accent 6" w:uiPriority="72"/>
-    <w:lsdException w:name="Colorful Grid Accent 6" w:uiPriority="73"/>
-    <w:lsdException w:name="Subtle Emphasis" w:uiPriority="19" w:qFormat="1"/>
-    <w:lsdException w:name="Intense Emphasis" w:uiPriority="21" w:qFormat="1"/>
-    <w:lsdException w:name="Subtle Reference" w:uiPriority="31" w:qFormat="1"/>
-    <w:lsdException w:name="Intense Reference" w:uiPriority="32" w:qFormat="1"/>
-    <w:lsdException w:name="Book Title" w:uiPriority="33" w:qFormat="1"/>
-    <w:lsdException w:name="Bibliography" w:semiHidden="1" w:uiPriority="37" w:unhideWhenUsed="1"/>
-    <w:lsdException w:name="TOC Heading" w:semiHidden="1" w:uiPriority="39" w:unhideWhenUsed="1" w:qFormat="1"/>
-    <w:lsdException w:name="Plain Table 1" w:uiPriority="41"/>
-    <w:lsdException w:name="Plain Table 2" w:uiPriority="42"/>
-    <w:lsdException w:name="Plain Table 3" w:uiPriority="43"/>
-    <w:lsdException w:name="Plain Table 4" w:uiPriority="44"/>
-    <w:lsdException w:name="Plain Table 5" w:uiPriority="45"/>
-    <w:lsdException w:name="Grid Table Light" w:uiPriority="40"/>
-    <w:lsdException w:name="Grid Table 1 Light" w:uiPriority="46"/>
-    <w:lsdException w:name="Grid Table 2" w:uiPriority="47"/>
-    <w:lsdException w:name="Grid Table 3" w:uiPriority="48"/>
-    <w:lsdException w:name="Grid Table 4" w:uiPriority="49"/>
-    <w:lsdException w:name="Grid Table 5 Dark" w:uiPriority="50"/>
-    <w:lsdException w:name="Grid Table 6 Colorful" w:uiPriority="51"/>
-    <w:lsdException w:name="Grid Table 7 Colorful" w:uiPriority="52"/>
-    <w:lsdException w:name="Grid Table 1 Light Accent 1" w:uiPriority="46"/>
-    <w:lsdException w:name="Grid Table 2 Accent 1" w:uiPriority="47"/>
-    <w:lsdException w:name="Grid Table 3 Accent 1" w:uiPriority="48"/>
-    <w:lsdException w:name="Grid Table 4 Accent 1" w:uiPriority="49"/>
-    <w:lsdException w:name="Grid Table 5 Dark Accent 1" w:uiPriority="50"/>
-    <w:lsdException w:name="Grid Table 6 Colorful Accent 1" w:uiPriority="51"/>
-    <w:lsdException w:name="Grid Table 7 Colorful Accent 1" w:uiPriority="52"/>
-    <w:lsdException w:name="Grid Table 1 Light Accent 2" w:uiPriority="46"/>
-    <w:lsdException w:name="Grid Table 2 Accent 2" w:uiPriority="47"/>
-    <w:lsdException w:name="Grid Table 3 Accent 2" w:uiPriority="48"/>
-    <w:lsdException w:name="Grid Table 4 Accent 2" w:uiPriority="49"/>
-    <w:lsdException w:name="Grid Table 5 Dark Accent 2" w:uiPriority="50"/>
-    <w:lsdException w:name="Grid Table 6 Colorful Accent 2" w:uiPriority="51"/>
-    <w:lsdException w:name="Grid Table 7 Colorful Accent 2" w:uiPriority="52"/>
-    <w:lsdException w:name="Grid Table 1 Light Accent 3" w:uiPriority="46"/>
-    <w:lsdException w:name="Grid Table 2 Accent 3" w:uiPriority="47"/>
-    <w:lsdException w:name="Grid Table 3 Accent 3" w:uiPriority="48"/>
-    <w:lsdException w:name="Grid Table 4 Accent 3" w:uiPriority="49"/>
-    <w:lsdException w:name="Grid Table 5 Dark Accent 3" w:uiPriority="50"/>
-    <w:lsdException w:name="Grid Table 6 Colorful Accent 3" w:uiPriority="51"/>
-    <w:lsdException w:name="Grid Table 7 Colorful Accent 3" w:uiPriority="52"/>
-    <w:lsdException w:name="Grid Table 1 Light Accent 4" w:uiPriority="46"/>
-    <w:lsdException w:name="Grid Table 2 Accent 4" w:uiPriority="47"/>
-    <w:lsdException w:name="Grid Table 3 Accent 4" w:uiPriority="48"/>
-    <w:lsdException w:name="Grid Table 4 Accent 4" w:uiPriority="49"/>
-    <w:lsdException w:name="Grid Table 5 Dark Accent 4" w:uiPriority="50"/>
-    <w:lsdException w:name="Grid Table 6 Colorful Accent 4" w:uiPriority="51"/>
-    <w:lsdException w:name="Grid Table 7 Colorful Accent 4" w:uiPriority="52"/>
-    <w:lsdException w:name="Grid Table 1 Light Accent 5" w:uiPriority="46"/>
-    <w:lsdException w:name="Grid Table 2 Accent 5" w:uiPriority="47"/>
-    <w:lsdException w:name="Grid Table 3 Accent 5" w:uiPriority="48"/>
-    <w:lsdException w:name="Grid Table 4 Accent 5" w:uiPriority="49"/>
-    <w:lsdException w:name="Grid Table 5 Dark Accent 5" w:uiPriority="50"/>
-    <w:lsdException w:name="Grid Table 6 Colorful Accent 5" w:uiPriority="51"/>
-    <w:lsdException w:name="Grid Table 7 Colorful Accent 5" w:uiPriority="52"/>
-    <w:lsdException w:name="Grid Table 1 Light Accent 6" w:uiPriority="46"/>
-    <w:lsdException w:name="Grid Table 2 Accent 6" w:uiPriority="47"/>
-    <w:lsdException w:name="Grid Table 3 Accent 6" w:uiPriority="48"/>
-    <w:lsdException w:name="Grid Table 4 Accent 6" w:uiPriority="49"/>
-    <w:lsdException w:name="Grid Table 5 Dark Accent 6" w:uiPriority="50"/>
-    <w:lsdException w:name="Grid Table 6 Colorful Accent 6" w:uiPriority="51"/>
-    <w:lsdException w:name="Grid Table 7 Colorful Accent 6" w:uiPriority="52"/>
-    <w:lsdException w:name="List Table 1 Light" w:uiPriority="46"/>
-    <w:lsdException w:name="List Table 2" w:uiPriority="47"/>
-    <w:lsdException w:name="List Table 3" w:uiPriority="48"/>
-    <w:lsdException w:name="List Table 4" w:uiPriority="49"/>
-    <w:lsdException w:name="List Table 5 Dark" w:uiPriority="50"/>
-    <w:lsdException w:name="List Table 6 Colorful" w:uiPriority="51"/>
-    <w:lsdException w:name="List Table 7 Colorful" w:uiPriority="52"/>
-    <w:lsdException w:name="List Table 1 Light Accent 1" w:uiPriority="46"/>
-    <w:lsdException w:name="List Table 2 Accent 1" w:uiPriority="47"/>
-    <w:lsdException w:name="List Table 3 Accent 1" w:uiPriority="48"/>
-    <w:lsdException w:name="List Table 4 Accent 1" w:uiPriority="49"/>
-    <w:lsdException w:name="List Table 5 Dark Accent 1" w:uiPriority="50"/>
-    <w:lsdException w:name="List Table 6 Colorful Accent 1" w:uiPriority="51"/>
-    <w:lsdException w:name="List Table 7 Colorful Accent 1" w:uiPriority="52"/>
-    <w:lsdException w:name="List Table 1 Light Accent 2" w:uiPriority="46"/>
-    <w:lsdException w:name="List Table 2 Accent 2" w:uiPriority="47"/>
-    <w:lsdException w:name="List Table 3 Accent 2" w:uiPriority="48"/>
-    <w:lsdException w:name="List Table 4 Accent 2" w:uiPriority="49"/>
-    <w:lsdException w:name="List Table 5 Dark Accent 2" w:uiPriority="50"/>
-    <w:lsdException w:name="List Table 6 Colorful Accent 2" w:uiPriority="51"/>
-    <w:lsdException w:name="List Table 7 Colorful Accent 2" w:uiPriority="52"/>
-    <w:lsdException w:name="List Table 1 Light Accent 3" w:uiPriority="46"/>
-    <w:lsdException w:name="List Table 2 Accent 3" w:uiPriority="47"/>
-    <w:lsdException w:name="List Table 3 Accent 3" w:uiPriority="48"/>
-    <w:lsdException w:name="List Table 4 Accent 3" w:uiPriority="49"/>
-    <w:lsdException w:name="List Table 5 Dark Accent 3" w:uiPriority="50"/>
-    <w:lsdException w:name="List Table 6 Colorful Accent 3" w:uiPriority="51"/>
-    <w:lsdException w:name="List Table 7 Colorful Accent 3" w:uiPriority="52"/>
-    <w:lsdException w:name="List Table 1 Light Accent 4" w:uiPriority="46"/>
-    <w:lsdException w:name="List Table 2 Accent 4" w:uiPriority="47"/>
-    <w:lsdException w:name="List Table 3 Accent 4" w:uiPriority="48"/>
-    <w:lsdException w:name="List Table 4 Accent 4" w:uiPriority="49"/>
-    <w:lsdException w:name="List Table 5 Dark Accent 4" w:uiPriority="50"/>
-    <w:lsdException w:name="List Table 6 Colorful Accent 4" w:uiPriority="51"/>
-    <w:lsdException w:name="List Table 7 Colorful Accent 4" w:uiPriority="52"/>
-    <w:lsdException w:name="List Table 1 Light Accent 5" w:uiPriority="46"/>
-    <w:lsdException w:name="List Table 2 Accent 5" w:uiPriority="47"/>
-    <w:lsdException w:name="List Table 3 Accent 5" w:uiPriority="48"/>
-    <w:lsdException w:name="List Table 4 Accent 5" w:uiPriority="49"/>
-    <w:lsdException w:name="List Table 5 Dark Accent 5" w:uiPriority="50"/>
-    <w:lsdException w:name="List Table 6 Colorful Accent 5" w:uiPriority="51"/>
-    <w:lsdException w:name="List Table 7 Colorful Accent 5" w:uiPriority="52"/>
-    <w:lsdException w:name="List Table 1 Light Accent 6" w:uiPriority="46"/>
-    <w:lsdException w:name="List Table 2 Accent 6" w:uiPriority="47"/>
-    <w:lsdException w:name="List Table 3 Accent 6" w:uiPriority="48"/>
-    <w:lsdException w:name="List Table 4 Accent 6" w:uiPriority="49"/>
-    <w:lsdException w:name="List Table 5 Dark Accent 6" w:uiPriority="50"/>
-    <w:lsdException w:name="List Table 6 Colorful Accent 6" w:uiPriority="51"/>
-    <w:lsdException w:name="List Table 7 Colorful Accent 6" w:uiPriority="52"/>
-    <w:lsdException w:name="Mention" w:semiHidden="1" w:unhideWhenUsed="1"/>
-    <w:lsdException w:name="Smart Hyperlink" w:semiHidden="1" w:unhideWhenUsed="1"/>
-    <w:lsdException w:name="Hashtag" w:semiHidden="1" w:unhideWhenUsed="1"/>
-    <w:lsdException w:name="Unresolved Mention" w:semiHidden="1" w:unhideWhenUsed="1"/>
-    <w:lsdException w:name="Smart Link" w:semiHidden="1" w:unhideWhenUsed="1"/>
-  </w:latentStyles>
-  <w:style w:type="paragraph" w:default="1" w:styleId="Normal">
-    <w:name w:val="Normal"/>
-    <w:qFormat/>
-  </w:style>
-  <w:style w:type="character" w:default="1" w:styleId="DefaultParagraphFont">
-    <w:name w:val="Default Paragraph Font"/>
-    <w:uiPriority w:val="1"/>
-    <w:semiHidden/>
-    <w:unhideWhenUsed/>
-  </w:style>
-  <w:style w:type="table" w:default="1" w:styleId="TableNormal">
-    <w:name w:val="Normal Table"/>
-    <w:uiPriority w:val="99"/>
-    <w:semiHidden/>
-    <w:unhideWhenUsed/>
-    <w:tblPr>
-      <w:tblInd w:w="0" w:type="dxa"/>
-      <w:tblCellMar>
-        <w:top w:w="0" w:type="dxa"/>
-        <w:left w:w="108" w:type="dxa"/>
-        <w:bottom w:w="0" w:type="dxa"/>
-        <w:right w:w="108" w:type="dxa"/>
-      </w:tblCellMar>
-    </w:tblPr>
-  </w:style>
-  <w:style w:type="numbering" w:default="1" w:styleId="NoList">
-    <w:name w:val="No List"/>
-    <w:uiPriority w:val="99"/>
-    <w:semiHidden/>
-    <w:unhideWhenUsed/>
-  </w:style>
-  <w:style w:type="paragraph" w:customStyle="1" w:styleId="B44094CDE2BD59459D4FBAE0B60BD65F">
-    <w:name w:val="B44094CDE2BD59459D4FBAE0B60BD65F"/>
-  </w:style>
-  <w:style w:type="paragraph" w:customStyle="1" w:styleId="021DFD10DB2D98458F1E2EC41B8DD5E4">
-    <w:name w:val="021DFD10DB2D98458F1E2EC41B8DD5E4"/>
-  </w:style>
-  <w:style w:type="paragraph" w:customStyle="1" w:styleId="B939E1E2C650654E9A6E75518E2A9E92">
-    <w:name w:val="B939E1E2C650654E9A6E75518E2A9E92"/>
-  </w:style>
-  <w:style w:type="paragraph" w:customStyle="1" w:styleId="9D613F23C0C445409FF892F42D8C86AF">
-    <w:name w:val="9D613F23C0C445409FF892F42D8C86AF"/>
-  </w:style>
-  <w:style w:type="paragraph" w:customStyle="1" w:styleId="A93E03CD02721440AD46F7BC836A846B">
-    <w:name w:val="A93E03CD02721440AD46F7BC836A846B"/>
-  </w:style>
-  <w:style w:type="paragraph" w:styleId="ListBullet">
-    <w:name w:val="List Bullet"/>
-    <w:basedOn w:val="Normal"/>
-    <w:uiPriority w:val="12"/>
-    <w:qFormat/>
-    <w:pPr>
-      <w:numPr>
-        <w:numId w:val="1"/>
-      </w:numPr>
-      <w:spacing w:after="240" w:line="312" w:lineRule="auto"/>
-    </w:pPr>
-    <w:rPr>
-      <w:rFonts w:eastAsiaTheme="minorHAnsi"/>
-      <w:color w:val="000000" w:themeColor="text1"/>
-      <w:kern w:val="0"/>
-      <w:lang w:eastAsia="ja-JP"/>
-      <w14:ligatures w14:val="none"/>
-    </w:rPr>
-  </w:style>
-  <w:style w:type="paragraph" w:customStyle="1" w:styleId="9C440A39BC94F849AE83C11FB1E5C92A">
-    <w:name w:val="9C440A39BC94F849AE83C11FB1E5C92A"/>
-  </w:style>
-  <w:style w:type="paragraph" w:customStyle="1" w:styleId="D177FD1561D74241888452AF0200E819">
-    <w:name w:val="D177FD1561D74241888452AF0200E819"/>
-  </w:style>
-  <w:style w:type="paragraph" w:customStyle="1" w:styleId="A6AF2285276D5644973398F6B563956B">
-    <w:name w:val="A6AF2285276D5644973398F6B563956B"/>
-  </w:style>
-  <w:style w:type="paragraph" w:customStyle="1" w:styleId="ABB880A90EA0714FA55FA907EE16D90D">
-    <w:name w:val="ABB880A90EA0714FA55FA907EE16D90D"/>
-  </w:style>
-  <w:style w:type="paragraph" w:customStyle="1" w:styleId="997B9ACEA0A6CD48AA0CD70595C20E4A">
-    <w:name w:val="997B9ACEA0A6CD48AA0CD70595C20E4A"/>
-  </w:style>
-  <w:style w:type="paragraph" w:customStyle="1" w:styleId="D0121266F8606243A513E3D8FACB2D92">
-    <w:name w:val="D0121266F8606243A513E3D8FACB2D92"/>
-  </w:style>
-  <w:style w:type="paragraph" w:customStyle="1" w:styleId="CB358B057756EF44A07E0023F8B2554E">
-    <w:name w:val="CB358B057756EF44A07E0023F8B2554E"/>
-  </w:style>
-  <w:style w:type="paragraph" w:customStyle="1" w:styleId="EAF88E757FA34C4ABFC1C7664263D0E6">
-    <w:name w:val="EAF88E757FA34C4ABFC1C7664263D0E6"/>
-  </w:style>
-  <w:style w:type="paragraph" w:customStyle="1" w:styleId="09F85E9D12228F46A91FF83AF2BD7DB0">
-    <w:name w:val="09F85E9D12228F46A91FF83AF2BD7DB0"/>
-  </w:style>
-  <w:style w:type="paragraph" w:customStyle="1" w:styleId="A0CD4120B695E048AD9EBDA4E5C6BDE1">
-    <w:name w:val="A0CD4120B695E048AD9EBDA4E5C6BDE1"/>
-  </w:style>
-  <w:style w:type="paragraph" w:customStyle="1" w:styleId="EAE7A5C17BE9E14FB9270C4B2E6B244E">
-    <w:name w:val="EAE7A5C17BE9E14FB9270C4B2E6B244E"/>
-  </w:style>
-  <w:style w:type="paragraph" w:customStyle="1" w:styleId="1F38B1CEA8D59D4C88B6527C9B88A8E3">
-    <w:name w:val="1F38B1CEA8D59D4C88B6527C9B88A8E3"/>
-  </w:style>
-  <w:style w:type="paragraph" w:customStyle="1" w:styleId="CE873B27F487E5458BE0D457CEBE8D08">
-    <w:name w:val="CE873B27F487E5458BE0D457CEBE8D08"/>
-  </w:style>
-</w:styles>
-</file>
-
-<file path=word/glossary/webSettings.xml><?xml version="1.0" encoding="utf-8"?>
-<w:webSettings xmlns:mc="http://schemas.openxmlformats.org/markup-compatibility/2006" xmlns:r="http://schemas.openxmlformats.org/officeDocument/2006/relationships" xmlns:w="http://schemas.openxmlformats.org/wordprocessingml/2006/main" xmlns:w14="http://schemas.microsoft.com/office/word/2010/wordml" xmlns:w15="http://schemas.microsoft.com/office/word/2012/wordml" xmlns:w16cex="http://schemas.microsoft.com/office/word/2018/wordml/cex" xmlns:w16cid="http://schemas.microsoft.com/office/word/2016/wordml/cid" xmlns:w16="http://schemas.microsoft.com/office/word/2018/wordml" xmlns:w16du="http://schemas.microsoft.com/office/word/2023/wordml/word16du" xmlns:w16sdtdh="http://schemas.microsoft.com/office/word/2020/wordml/sdtdatahash" xmlns:w16se="http://schemas.microsoft.com/office/word/2015/wordml/symex" mc:Ignorable="w14 w15 w16se w16cid w16 w16cex w16sdtdh w16du">
-  <w:optimizeForBrowser/>
-  <w:allowPNG/>
-</w:webSettings>
 </file>
 
 <file path=word/theme/theme1.xml><?xml version="1.0" encoding="utf-8"?>

</xml_diff>

<commit_message>
Fixes for docx backend
Signed-off-by: Maxim Lysak <mly@zurich.ibm.com>
</commit_message>
<xml_diff>
--- a/tests/data/word_sample.docx
+++ b/tests/data/word_sample.docx
@@ -81,6 +81,9 @@
       <w:r>
         <w:t>Let’s swim</w:t>
       </w:r>
+      <w:r>
+        <w:t>!</w:t>
+      </w:r>
     </w:p>
     <w:p>
       <w:r>
@@ -89,6 +92,9 @@
       <w:r>
         <w:t>drown</w:t>
       </w:r>
+      <w:r>
+        <w:t>:</w:t>
+      </w:r>
     </w:p>
     <w:p>
       <w:pPr>
@@ -124,8 +130,58 @@
           <w:ilvl w:val="0"/>
           <w:numId w:val="0"/>
         </w:numPr>
-        <w:ind w:left="749"/>
-      </w:pPr>
+      </w:pPr>
+      <w:r>
+        <w:t>Also, don’t forget:</w:t>
+      </w:r>
+    </w:p>
+    <w:p>
+      <w:pPr>
+        <w:pStyle w:val="ListBullet"/>
+        <w:numPr>
+          <w:ilvl w:val="0"/>
+          <w:numId w:val="17"/>
+        </w:numPr>
+      </w:pPr>
+      <w:r>
+        <w:t>Wear sunglasses</w:t>
+      </w:r>
+    </w:p>
+    <w:p>
+      <w:pPr>
+        <w:pStyle w:val="ListBullet"/>
+        <w:numPr>
+          <w:ilvl w:val="0"/>
+          <w:numId w:val="17"/>
+        </w:numPr>
+      </w:pPr>
+      <w:r>
+        <w:t>Don’t forget to drink water</w:t>
+      </w:r>
+    </w:p>
+    <w:p>
+      <w:pPr>
+        <w:pStyle w:val="ListBullet"/>
+        <w:numPr>
+          <w:ilvl w:val="0"/>
+          <w:numId w:val="17"/>
+        </w:numPr>
+      </w:pPr>
+      <w:r>
+        <w:t>Use sun cream</w:t>
+      </w:r>
+    </w:p>
+    <w:p>
+      <w:pPr>
+        <w:pStyle w:val="ListBullet"/>
+        <w:numPr>
+          <w:ilvl w:val="0"/>
+          <w:numId w:val="0"/>
+        </w:numPr>
+      </w:pPr>
+      <w:r>
+        <w:t>Hmm, what else…</w:t>
+      </w:r>
     </w:p>
     <w:p>
       <w:pPr>
@@ -145,6 +201,7 @@
         <w:pStyle w:val="Quote"/>
       </w:pPr>
       <w:r>
+        <w:lastRenderedPageBreak/>
         <w:t xml:space="preserve">I like to eat </w:t>
       </w:r>
       <w:r>
@@ -642,10 +699,11 @@
   <w:abstractNum w:abstractNumId="9" w15:restartNumberingAfterBreak="0">
     <w:nsid w:val="FFFFFF89"/>
     <w:multiLevelType w:val="singleLevel"/>
-    <w:tmpl w:val="BD14218A"/>
+    <w:tmpl w:val="409895B4"/>
     <w:lvl w:ilvl="0">
       <w:start w:val="1"/>
       <w:numFmt w:val="bullet"/>
+      <w:pStyle w:val="ListBullet"/>
       <w:lvlText w:val=""/>
       <w:lvlJc w:val="left"/>
       <w:pPr>
@@ -660,6 +718,121 @@
     </w:lvl>
   </w:abstractNum>
   <w:abstractNum w:abstractNumId="10" w15:restartNumberingAfterBreak="0">
+    <w:nsid w:val="03075710"/>
+    <w:multiLevelType w:val="hybridMultilevel"/>
+    <w:tmpl w:val="6884EB50"/>
+    <w:lvl w:ilvl="0" w:tplc="0809000F">
+      <w:start w:val="1"/>
+      <w:numFmt w:val="decimal"/>
+      <w:lvlText w:val="%1."/>
+      <w:lvlJc w:val="left"/>
+      <w:pPr>
+        <w:ind w:left="1080" w:hanging="360"/>
+      </w:pPr>
+      <w:rPr>
+        <w:rFonts w:hint="default"/>
+        <w:color w:val="000000" w:themeColor="text1"/>
+        <w:w w:val="100"/>
+      </w:rPr>
+    </w:lvl>
+    <w:lvl w:ilvl="1" w:tplc="FFFFFFFF">
+      <w:start w:val="1"/>
+      <w:numFmt w:val="bullet"/>
+      <w:lvlText w:val="o"/>
+      <w:lvlJc w:val="left"/>
+      <w:pPr>
+        <w:ind w:left="1670" w:hanging="360"/>
+      </w:pPr>
+      <w:rPr>
+        <w:rFonts w:ascii="Courier New" w:hAnsi="Courier New" w:cs="Courier New" w:hint="default"/>
+      </w:rPr>
+    </w:lvl>
+    <w:lvl w:ilvl="2" w:tplc="FFFFFFFF" w:tentative="1">
+      <w:start w:val="1"/>
+      <w:numFmt w:val="bullet"/>
+      <w:lvlText w:val=""/>
+      <w:lvlJc w:val="left"/>
+      <w:pPr>
+        <w:ind w:left="2390" w:hanging="360"/>
+      </w:pPr>
+      <w:rPr>
+        <w:rFonts w:ascii="Wingdings" w:hAnsi="Wingdings" w:hint="default"/>
+      </w:rPr>
+    </w:lvl>
+    <w:lvl w:ilvl="3" w:tplc="FFFFFFFF" w:tentative="1">
+      <w:start w:val="1"/>
+      <w:numFmt w:val="bullet"/>
+      <w:lvlText w:val=""/>
+      <w:lvlJc w:val="left"/>
+      <w:pPr>
+        <w:ind w:left="3110" w:hanging="360"/>
+      </w:pPr>
+      <w:rPr>
+        <w:rFonts w:ascii="Symbol" w:hAnsi="Symbol" w:hint="default"/>
+      </w:rPr>
+    </w:lvl>
+    <w:lvl w:ilvl="4" w:tplc="FFFFFFFF" w:tentative="1">
+      <w:start w:val="1"/>
+      <w:numFmt w:val="bullet"/>
+      <w:lvlText w:val="o"/>
+      <w:lvlJc w:val="left"/>
+      <w:pPr>
+        <w:ind w:left="3830" w:hanging="360"/>
+      </w:pPr>
+      <w:rPr>
+        <w:rFonts w:ascii="Courier New" w:hAnsi="Courier New" w:cs="Courier New" w:hint="default"/>
+      </w:rPr>
+    </w:lvl>
+    <w:lvl w:ilvl="5" w:tplc="FFFFFFFF" w:tentative="1">
+      <w:start w:val="1"/>
+      <w:numFmt w:val="bullet"/>
+      <w:lvlText w:val=""/>
+      <w:lvlJc w:val="left"/>
+      <w:pPr>
+        <w:ind w:left="4550" w:hanging="360"/>
+      </w:pPr>
+      <w:rPr>
+        <w:rFonts w:ascii="Wingdings" w:hAnsi="Wingdings" w:hint="default"/>
+      </w:rPr>
+    </w:lvl>
+    <w:lvl w:ilvl="6" w:tplc="FFFFFFFF" w:tentative="1">
+      <w:start w:val="1"/>
+      <w:numFmt w:val="bullet"/>
+      <w:lvlText w:val=""/>
+      <w:lvlJc w:val="left"/>
+      <w:pPr>
+        <w:ind w:left="5270" w:hanging="360"/>
+      </w:pPr>
+      <w:rPr>
+        <w:rFonts w:ascii="Symbol" w:hAnsi="Symbol" w:hint="default"/>
+      </w:rPr>
+    </w:lvl>
+    <w:lvl w:ilvl="7" w:tplc="FFFFFFFF" w:tentative="1">
+      <w:start w:val="1"/>
+      <w:numFmt w:val="bullet"/>
+      <w:lvlText w:val="o"/>
+      <w:lvlJc w:val="left"/>
+      <w:pPr>
+        <w:ind w:left="5990" w:hanging="360"/>
+      </w:pPr>
+      <w:rPr>
+        <w:rFonts w:ascii="Courier New" w:hAnsi="Courier New" w:cs="Courier New" w:hint="default"/>
+      </w:rPr>
+    </w:lvl>
+    <w:lvl w:ilvl="8" w:tplc="FFFFFFFF" w:tentative="1">
+      <w:start w:val="1"/>
+      <w:numFmt w:val="bullet"/>
+      <w:lvlText w:val=""/>
+      <w:lvlJc w:val="left"/>
+      <w:pPr>
+        <w:ind w:left="6710" w:hanging="360"/>
+      </w:pPr>
+      <w:rPr>
+        <w:rFonts w:ascii="Wingdings" w:hAnsi="Wingdings" w:hint="default"/>
+      </w:rPr>
+    </w:lvl>
+  </w:abstractNum>
+  <w:abstractNum w:abstractNumId="11" w15:restartNumberingAfterBreak="0">
     <w:nsid w:val="22957834"/>
     <w:multiLevelType w:val="hybridMultilevel"/>
     <w:tmpl w:val="64709B02"/>
@@ -774,7 +947,7 @@
       </w:rPr>
     </w:lvl>
   </w:abstractNum>
-  <w:abstractNum w:abstractNumId="11" w15:restartNumberingAfterBreak="0">
+  <w:abstractNum w:abstractNumId="12" w15:restartNumberingAfterBreak="0">
     <w:nsid w:val="46C82C9A"/>
     <w:multiLevelType w:val="hybridMultilevel"/>
     <w:tmpl w:val="63F07864"/>
@@ -890,7 +1063,7 @@
       </w:rPr>
     </w:lvl>
   </w:abstractNum>
-  <w:abstractNum w:abstractNumId="12" w15:restartNumberingAfterBreak="0">
+  <w:abstractNum w:abstractNumId="13" w15:restartNumberingAfterBreak="0">
     <w:nsid w:val="49BC0320"/>
     <w:multiLevelType w:val="hybridMultilevel"/>
     <w:tmpl w:val="DC3C7298"/>
@@ -1005,7 +1178,7 @@
       </w:rPr>
     </w:lvl>
   </w:abstractNum>
-  <w:abstractNum w:abstractNumId="13" w15:restartNumberingAfterBreak="0">
+  <w:abstractNum w:abstractNumId="14" w15:restartNumberingAfterBreak="0">
     <w:nsid w:val="52083510"/>
     <w:multiLevelType w:val="hybridMultilevel"/>
     <w:tmpl w:val="BE6E19F6"/>
@@ -1124,7 +1297,7 @@
       </w:rPr>
     </w:lvl>
   </w:abstractNum>
-  <w:abstractNum w:abstractNumId="14" w15:restartNumberingAfterBreak="0">
+  <w:abstractNum w:abstractNumId="15" w15:restartNumberingAfterBreak="0">
     <w:nsid w:val="5B226C1F"/>
     <w:multiLevelType w:val="hybridMultilevel"/>
     <w:tmpl w:val="49ACD974"/>
@@ -1239,7 +1412,7 @@
       </w:rPr>
     </w:lvl>
   </w:abstractNum>
-  <w:abstractNum w:abstractNumId="15" w15:restartNumberingAfterBreak="0">
+  <w:abstractNum w:abstractNumId="16" w15:restartNumberingAfterBreak="0">
     <w:nsid w:val="6C901CF9"/>
     <w:multiLevelType w:val="hybridMultilevel"/>
     <w:tmpl w:val="2F4A75D8"/>
@@ -1330,16 +1503,16 @@
     <w:abstractNumId w:val="9"/>
   </w:num>
   <w:num w:numId="2" w16cid:durableId="410465598">
-    <w:abstractNumId w:val="11"/>
+    <w:abstractNumId w:val="12"/>
   </w:num>
   <w:num w:numId="3" w16cid:durableId="706762957">
-    <w:abstractNumId w:val="14"/>
+    <w:abstractNumId w:val="15"/>
   </w:num>
   <w:num w:numId="4" w16cid:durableId="1665931359">
-    <w:abstractNumId w:val="12"/>
+    <w:abstractNumId w:val="13"/>
   </w:num>
   <w:num w:numId="5" w16cid:durableId="42028625">
-    <w:abstractNumId w:val="10"/>
+    <w:abstractNumId w:val="11"/>
   </w:num>
   <w:num w:numId="6" w16cid:durableId="398334467">
     <w:abstractNumId w:val="7"/>
@@ -1369,10 +1542,13 @@
     <w:abstractNumId w:val="0"/>
   </w:num>
   <w:num w:numId="15" w16cid:durableId="1357923423">
-    <w:abstractNumId w:val="13"/>
+    <w:abstractNumId w:val="14"/>
   </w:num>
   <w:num w:numId="16" w16cid:durableId="332489890">
-    <w:abstractNumId w:val="15"/>
+    <w:abstractNumId w:val="16"/>
+  </w:num>
+  <w:num w:numId="17" w16cid:durableId="1468281970">
+    <w:abstractNumId w:val="10"/>
   </w:num>
 </w:numbering>
 </file>
@@ -1981,6 +2157,7 @@
   <w:style w:type="character" w:default="1" w:styleId="DefaultParagraphFont">
     <w:name w:val="Default Paragraph Font"/>
     <w:uiPriority w:val="1"/>
+    <w:semiHidden/>
     <w:unhideWhenUsed/>
   </w:style>
   <w:style w:type="table" w:default="1" w:styleId="TableNormal">

</xml_diff>

<commit_message>
Fixes for lists handling in docx
Signed-off-by: Maxim Lysak <mly@zurich.ibm.com>
</commit_message>
<xml_diff>
--- a/tests/data/word_sample.docx
+++ b/tests/data/word_sample.docx
@@ -84,14 +84,27 @@
       <w:r>
         <w:t xml:space="preserve">Figure </w:t>
       </w:r>
-      <w:fldSimple w:instr=" SEQ Figure \* ARABIC ">
-        <w:r>
-          <w:rPr>
-            <w:noProof/>
-          </w:rPr>
-          <w:t>1</w:t>
-        </w:r>
-      </w:fldSimple>
+      <w:r>
+        <w:fldChar w:fldCharType="begin"/>
+      </w:r>
+      <w:r>
+        <w:instrText xml:space="preserve"> SEQ Figure \* ARABIC </w:instrText>
+      </w:r>
+      <w:r>
+        <w:fldChar w:fldCharType="separate"/>
+      </w:r>
+      <w:r>
+        <w:rPr>
+          <w:noProof/>
+        </w:rPr>
+        <w:t>1</w:t>
+      </w:r>
+      <w:r>
+        <w:rPr>
+          <w:noProof/>
+        </w:rPr>
+        <w:fldChar w:fldCharType="end"/>
+      </w:r>
       <w:r>
         <w:t>: This is a cute duckling</w:t>
       </w:r>
@@ -121,6 +134,10 @@
     <w:p>
       <w:pPr>
         <w:pStyle w:val="ListBullet"/>
+        <w:numPr>
+          <w:ilvl w:val="0"/>
+          <w:numId w:val="19"/>
+        </w:numPr>
       </w:pPr>
       <w:r>
         <w:t xml:space="preserve">You can relax and look </w:t>
@@ -132,6 +149,10 @@
     <w:p>
       <w:pPr>
         <w:pStyle w:val="ListBullet"/>
+        <w:numPr>
+          <w:ilvl w:val="0"/>
+          <w:numId w:val="19"/>
+        </w:numPr>
       </w:pPr>
       <w:r>
         <w:t>Paddle about</w:t>
@@ -140,6 +161,10 @@
     <w:p>
       <w:pPr>
         <w:pStyle w:val="ListBullet"/>
+        <w:numPr>
+          <w:ilvl w:val="0"/>
+          <w:numId w:val="19"/>
+        </w:numPr>
       </w:pPr>
       <w:r>
         <w:t>Enjoy summer warmth</w:t>
@@ -431,6 +456,47 @@
       </w:tr>
     </w:tbl>
     <w:p/>
+    <w:p>
+      <w:r>
+        <w:t>And let’s add another list in the end:</w:t>
+      </w:r>
+    </w:p>
+    <w:p>
+      <w:pPr>
+        <w:pStyle w:val="ListParagraph"/>
+        <w:numPr>
+          <w:ilvl w:val="0"/>
+          <w:numId w:val="20"/>
+        </w:numPr>
+      </w:pPr>
+      <w:r>
+        <w:t>Leaves</w:t>
+      </w:r>
+    </w:p>
+    <w:p>
+      <w:pPr>
+        <w:pStyle w:val="ListParagraph"/>
+        <w:numPr>
+          <w:ilvl w:val="0"/>
+          <w:numId w:val="20"/>
+        </w:numPr>
+      </w:pPr>
+      <w:r>
+        <w:t>Berries</w:t>
+      </w:r>
+    </w:p>
+    <w:p>
+      <w:pPr>
+        <w:pStyle w:val="ListParagraph"/>
+        <w:numPr>
+          <w:ilvl w:val="0"/>
+          <w:numId w:val="20"/>
+        </w:numPr>
+      </w:pPr>
+      <w:r>
+        <w:t>Grain</w:t>
+      </w:r>
+    </w:p>
     <w:sectPr>
       <w:footerReference w:type="default" r:id="rId8"/>
       <w:pgSz w:w="12240" w:h="15840"/>
@@ -721,10 +787,11 @@
   <w:abstractNum w:abstractNumId="9" w15:restartNumberingAfterBreak="0">
     <w:nsid w:val="FFFFFF89"/>
     <w:multiLevelType w:val="singleLevel"/>
-    <w:tmpl w:val="409895B4"/>
+    <w:tmpl w:val="A0545326"/>
     <w:lvl w:ilvl="0">
       <w:start w:val="1"/>
       <w:numFmt w:val="bullet"/>
+      <w:pStyle w:val="ListBullet"/>
       <w:lvlText w:val=""/>
       <w:lvlJc w:val="left"/>
       <w:pPr>
@@ -854,6 +921,92 @@
     </w:lvl>
   </w:abstractNum>
   <w:abstractNum w:abstractNumId="11" w15:restartNumberingAfterBreak="0">
+    <w:nsid w:val="181F2582"/>
+    <w:multiLevelType w:val="hybridMultilevel"/>
+    <w:tmpl w:val="3C72393E"/>
+    <w:lvl w:ilvl="0" w:tplc="0809000F">
+      <w:start w:val="1"/>
+      <w:numFmt w:val="decimal"/>
+      <w:lvlText w:val="%1."/>
+      <w:lvlJc w:val="left"/>
+      <w:pPr>
+        <w:ind w:left="1440" w:hanging="360"/>
+      </w:pPr>
+    </w:lvl>
+    <w:lvl w:ilvl="1" w:tplc="08090019" w:tentative="1">
+      <w:start w:val="1"/>
+      <w:numFmt w:val="lowerLetter"/>
+      <w:lvlText w:val="%2."/>
+      <w:lvlJc w:val="left"/>
+      <w:pPr>
+        <w:ind w:left="2160" w:hanging="360"/>
+      </w:pPr>
+    </w:lvl>
+    <w:lvl w:ilvl="2" w:tplc="0809001B" w:tentative="1">
+      <w:start w:val="1"/>
+      <w:numFmt w:val="lowerRoman"/>
+      <w:lvlText w:val="%3."/>
+      <w:lvlJc w:val="right"/>
+      <w:pPr>
+        <w:ind w:left="2880" w:hanging="180"/>
+      </w:pPr>
+    </w:lvl>
+    <w:lvl w:ilvl="3" w:tplc="0809000F" w:tentative="1">
+      <w:start w:val="1"/>
+      <w:numFmt w:val="decimal"/>
+      <w:lvlText w:val="%4."/>
+      <w:lvlJc w:val="left"/>
+      <w:pPr>
+        <w:ind w:left="3600" w:hanging="360"/>
+      </w:pPr>
+    </w:lvl>
+    <w:lvl w:ilvl="4" w:tplc="08090019" w:tentative="1">
+      <w:start w:val="1"/>
+      <w:numFmt w:val="lowerLetter"/>
+      <w:lvlText w:val="%5."/>
+      <w:lvlJc w:val="left"/>
+      <w:pPr>
+        <w:ind w:left="4320" w:hanging="360"/>
+      </w:pPr>
+    </w:lvl>
+    <w:lvl w:ilvl="5" w:tplc="0809001B" w:tentative="1">
+      <w:start w:val="1"/>
+      <w:numFmt w:val="lowerRoman"/>
+      <w:lvlText w:val="%6."/>
+      <w:lvlJc w:val="right"/>
+      <w:pPr>
+        <w:ind w:left="5040" w:hanging="180"/>
+      </w:pPr>
+    </w:lvl>
+    <w:lvl w:ilvl="6" w:tplc="0809000F" w:tentative="1">
+      <w:start w:val="1"/>
+      <w:numFmt w:val="decimal"/>
+      <w:lvlText w:val="%7."/>
+      <w:lvlJc w:val="left"/>
+      <w:pPr>
+        <w:ind w:left="5760" w:hanging="360"/>
+      </w:pPr>
+    </w:lvl>
+    <w:lvl w:ilvl="7" w:tplc="08090019" w:tentative="1">
+      <w:start w:val="1"/>
+      <w:numFmt w:val="lowerLetter"/>
+      <w:lvlText w:val="%8."/>
+      <w:lvlJc w:val="left"/>
+      <w:pPr>
+        <w:ind w:left="6480" w:hanging="360"/>
+      </w:pPr>
+    </w:lvl>
+    <w:lvl w:ilvl="8" w:tplc="0809001B" w:tentative="1">
+      <w:start w:val="1"/>
+      <w:numFmt w:val="lowerRoman"/>
+      <w:lvlText w:val="%9."/>
+      <w:lvlJc w:val="right"/>
+      <w:pPr>
+        <w:ind w:left="7200" w:hanging="180"/>
+      </w:pPr>
+    </w:lvl>
+  </w:abstractNum>
+  <w:abstractNum w:abstractNumId="12" w15:restartNumberingAfterBreak="0">
     <w:nsid w:val="22957834"/>
     <w:multiLevelType w:val="hybridMultilevel"/>
     <w:tmpl w:val="64709B02"/>
@@ -968,7 +1121,96 @@
       </w:rPr>
     </w:lvl>
   </w:abstractNum>
-  <w:abstractNum w:abstractNumId="12" w15:restartNumberingAfterBreak="0">
+  <w:abstractNum w:abstractNumId="13" w15:restartNumberingAfterBreak="0">
+    <w:nsid w:val="36603A33"/>
+    <w:multiLevelType w:val="hybridMultilevel"/>
+    <w:tmpl w:val="2CDAF478"/>
+    <w:lvl w:ilvl="0" w:tplc="08090001">
+      <w:start w:val="1"/>
+      <w:numFmt w:val="bullet"/>
+      <w:lvlText w:val=""/>
+      <w:lvlJc w:val="left"/>
+      <w:pPr>
+        <w:ind w:left="1080" w:hanging="360"/>
+      </w:pPr>
+      <w:rPr>
+        <w:rFonts w:ascii="Symbol" w:hAnsi="Symbol" w:hint="default"/>
+      </w:rPr>
+    </w:lvl>
+    <w:lvl w:ilvl="1" w:tplc="FFFFFFFF" w:tentative="1">
+      <w:start w:val="1"/>
+      <w:numFmt w:val="lowerLetter"/>
+      <w:lvlText w:val="%2."/>
+      <w:lvlJc w:val="left"/>
+      <w:pPr>
+        <w:ind w:left="1800" w:hanging="360"/>
+      </w:pPr>
+    </w:lvl>
+    <w:lvl w:ilvl="2" w:tplc="FFFFFFFF" w:tentative="1">
+      <w:start w:val="1"/>
+      <w:numFmt w:val="lowerRoman"/>
+      <w:lvlText w:val="%3."/>
+      <w:lvlJc w:val="right"/>
+      <w:pPr>
+        <w:ind w:left="2520" w:hanging="180"/>
+      </w:pPr>
+    </w:lvl>
+    <w:lvl w:ilvl="3" w:tplc="FFFFFFFF" w:tentative="1">
+      <w:start w:val="1"/>
+      <w:numFmt w:val="decimal"/>
+      <w:lvlText w:val="%4."/>
+      <w:lvlJc w:val="left"/>
+      <w:pPr>
+        <w:ind w:left="3240" w:hanging="360"/>
+      </w:pPr>
+    </w:lvl>
+    <w:lvl w:ilvl="4" w:tplc="FFFFFFFF" w:tentative="1">
+      <w:start w:val="1"/>
+      <w:numFmt w:val="lowerLetter"/>
+      <w:lvlText w:val="%5."/>
+      <w:lvlJc w:val="left"/>
+      <w:pPr>
+        <w:ind w:left="3960" w:hanging="360"/>
+      </w:pPr>
+    </w:lvl>
+    <w:lvl w:ilvl="5" w:tplc="FFFFFFFF" w:tentative="1">
+      <w:start w:val="1"/>
+      <w:numFmt w:val="lowerRoman"/>
+      <w:lvlText w:val="%6."/>
+      <w:lvlJc w:val="right"/>
+      <w:pPr>
+        <w:ind w:left="4680" w:hanging="180"/>
+      </w:pPr>
+    </w:lvl>
+    <w:lvl w:ilvl="6" w:tplc="FFFFFFFF" w:tentative="1">
+      <w:start w:val="1"/>
+      <w:numFmt w:val="decimal"/>
+      <w:lvlText w:val="%7."/>
+      <w:lvlJc w:val="left"/>
+      <w:pPr>
+        <w:ind w:left="5400" w:hanging="360"/>
+      </w:pPr>
+    </w:lvl>
+    <w:lvl w:ilvl="7" w:tplc="FFFFFFFF" w:tentative="1">
+      <w:start w:val="1"/>
+      <w:numFmt w:val="lowerLetter"/>
+      <w:lvlText w:val="%8."/>
+      <w:lvlJc w:val="left"/>
+      <w:pPr>
+        <w:ind w:left="6120" w:hanging="360"/>
+      </w:pPr>
+    </w:lvl>
+    <w:lvl w:ilvl="8" w:tplc="FFFFFFFF" w:tentative="1">
+      <w:start w:val="1"/>
+      <w:numFmt w:val="lowerRoman"/>
+      <w:lvlText w:val="%9."/>
+      <w:lvlJc w:val="right"/>
+      <w:pPr>
+        <w:ind w:left="6840" w:hanging="180"/>
+      </w:pPr>
+    </w:lvl>
+  </w:abstractNum>
+  <w:abstractNum w:abstractNumId="14" w15:restartNumberingAfterBreak="0">
     <w:nsid w:val="46C82C9A"/>
     <w:multiLevelType w:val="hybridMultilevel"/>
     <w:tmpl w:val="63F07864"/>
@@ -1084,7 +1326,7 @@
       </w:rPr>
     </w:lvl>
   </w:abstractNum>
-  <w:abstractNum w:abstractNumId="13" w15:restartNumberingAfterBreak="0">
+  <w:abstractNum w:abstractNumId="15" w15:restartNumberingAfterBreak="0">
     <w:nsid w:val="49BC0320"/>
     <w:multiLevelType w:val="hybridMultilevel"/>
     <w:tmpl w:val="DC3C7298"/>
@@ -1199,7 +1441,7 @@
       </w:rPr>
     </w:lvl>
   </w:abstractNum>
-  <w:abstractNum w:abstractNumId="14" w15:restartNumberingAfterBreak="0">
+  <w:abstractNum w:abstractNumId="16" w15:restartNumberingAfterBreak="0">
     <w:nsid w:val="52083510"/>
     <w:multiLevelType w:val="hybridMultilevel"/>
     <w:tmpl w:val="BE6E19F6"/>
@@ -1318,7 +1560,7 @@
       </w:rPr>
     </w:lvl>
   </w:abstractNum>
-  <w:abstractNum w:abstractNumId="15" w15:restartNumberingAfterBreak="0">
+  <w:abstractNum w:abstractNumId="17" w15:restartNumberingAfterBreak="0">
     <w:nsid w:val="5B226C1F"/>
     <w:multiLevelType w:val="hybridMultilevel"/>
     <w:tmpl w:val="49ACD974"/>
@@ -1433,7 +1675,7 @@
       </w:rPr>
     </w:lvl>
   </w:abstractNum>
-  <w:abstractNum w:abstractNumId="16" w15:restartNumberingAfterBreak="0">
+  <w:abstractNum w:abstractNumId="18" w15:restartNumberingAfterBreak="0">
     <w:nsid w:val="6C901CF9"/>
     <w:multiLevelType w:val="hybridMultilevel"/>
     <w:tmpl w:val="2F4A75D8"/>
@@ -1511,6 +1753,92 @@
       </w:pPr>
     </w:lvl>
     <w:lvl w:ilvl="8" w:tplc="0409001B" w:tentative="1">
+      <w:start w:val="1"/>
+      <w:numFmt w:val="lowerRoman"/>
+      <w:lvlText w:val="%9."/>
+      <w:lvlJc w:val="right"/>
+      <w:pPr>
+        <w:ind w:left="6480" w:hanging="180"/>
+      </w:pPr>
+    </w:lvl>
+  </w:abstractNum>
+  <w:abstractNum w:abstractNumId="19" w15:restartNumberingAfterBreak="0">
+    <w:nsid w:val="78273E69"/>
+    <w:multiLevelType w:val="hybridMultilevel"/>
+    <w:tmpl w:val="20C0B058"/>
+    <w:lvl w:ilvl="0" w:tplc="0809000F">
+      <w:start w:val="1"/>
+      <w:numFmt w:val="decimal"/>
+      <w:lvlText w:val="%1."/>
+      <w:lvlJc w:val="left"/>
+      <w:pPr>
+        <w:ind w:left="720" w:hanging="360"/>
+      </w:pPr>
+    </w:lvl>
+    <w:lvl w:ilvl="1" w:tplc="08090019" w:tentative="1">
+      <w:start w:val="1"/>
+      <w:numFmt w:val="lowerLetter"/>
+      <w:lvlText w:val="%2."/>
+      <w:lvlJc w:val="left"/>
+      <w:pPr>
+        <w:ind w:left="1440" w:hanging="360"/>
+      </w:pPr>
+    </w:lvl>
+    <w:lvl w:ilvl="2" w:tplc="0809001B" w:tentative="1">
+      <w:start w:val="1"/>
+      <w:numFmt w:val="lowerRoman"/>
+      <w:lvlText w:val="%3."/>
+      <w:lvlJc w:val="right"/>
+      <w:pPr>
+        <w:ind w:left="2160" w:hanging="180"/>
+      </w:pPr>
+    </w:lvl>
+    <w:lvl w:ilvl="3" w:tplc="0809000F" w:tentative="1">
+      <w:start w:val="1"/>
+      <w:numFmt w:val="decimal"/>
+      <w:lvlText w:val="%4."/>
+      <w:lvlJc w:val="left"/>
+      <w:pPr>
+        <w:ind w:left="2880" w:hanging="360"/>
+      </w:pPr>
+    </w:lvl>
+    <w:lvl w:ilvl="4" w:tplc="08090019" w:tentative="1">
+      <w:start w:val="1"/>
+      <w:numFmt w:val="lowerLetter"/>
+      <w:lvlText w:val="%5."/>
+      <w:lvlJc w:val="left"/>
+      <w:pPr>
+        <w:ind w:left="3600" w:hanging="360"/>
+      </w:pPr>
+    </w:lvl>
+    <w:lvl w:ilvl="5" w:tplc="0809001B" w:tentative="1">
+      <w:start w:val="1"/>
+      <w:numFmt w:val="lowerRoman"/>
+      <w:lvlText w:val="%6."/>
+      <w:lvlJc w:val="right"/>
+      <w:pPr>
+        <w:ind w:left="4320" w:hanging="180"/>
+      </w:pPr>
+    </w:lvl>
+    <w:lvl w:ilvl="6" w:tplc="0809000F" w:tentative="1">
+      <w:start w:val="1"/>
+      <w:numFmt w:val="decimal"/>
+      <w:lvlText w:val="%7."/>
+      <w:lvlJc w:val="left"/>
+      <w:pPr>
+        <w:ind w:left="5040" w:hanging="360"/>
+      </w:pPr>
+    </w:lvl>
+    <w:lvl w:ilvl="7" w:tplc="08090019" w:tentative="1">
+      <w:start w:val="1"/>
+      <w:numFmt w:val="lowerLetter"/>
+      <w:lvlText w:val="%8."/>
+      <w:lvlJc w:val="left"/>
+      <w:pPr>
+        <w:ind w:left="5760" w:hanging="360"/>
+      </w:pPr>
+    </w:lvl>
+    <w:lvl w:ilvl="8" w:tplc="0809001B" w:tentative="1">
       <w:start w:val="1"/>
       <w:numFmt w:val="lowerRoman"/>
       <w:lvlText w:val="%9."/>
@@ -1524,16 +1852,16 @@
     <w:abstractNumId w:val="9"/>
   </w:num>
   <w:num w:numId="2" w16cid:durableId="410465598">
-    <w:abstractNumId w:val="12"/>
+    <w:abstractNumId w:val="14"/>
   </w:num>
   <w:num w:numId="3" w16cid:durableId="706762957">
+    <w:abstractNumId w:val="17"/>
+  </w:num>
+  <w:num w:numId="4" w16cid:durableId="1665931359">
     <w:abstractNumId w:val="15"/>
   </w:num>
-  <w:num w:numId="4" w16cid:durableId="1665931359">
-    <w:abstractNumId w:val="13"/>
-  </w:num>
   <w:num w:numId="5" w16cid:durableId="42028625">
-    <w:abstractNumId w:val="11"/>
+    <w:abstractNumId w:val="12"/>
   </w:num>
   <w:num w:numId="6" w16cid:durableId="398334467">
     <w:abstractNumId w:val="7"/>
@@ -1563,13 +1891,22 @@
     <w:abstractNumId w:val="0"/>
   </w:num>
   <w:num w:numId="15" w16cid:durableId="1357923423">
-    <w:abstractNumId w:val="14"/>
+    <w:abstractNumId w:val="16"/>
   </w:num>
   <w:num w:numId="16" w16cid:durableId="332489890">
-    <w:abstractNumId w:val="16"/>
+    <w:abstractNumId w:val="18"/>
   </w:num>
   <w:num w:numId="17" w16cid:durableId="1468281970">
     <w:abstractNumId w:val="10"/>
+  </w:num>
+  <w:num w:numId="18" w16cid:durableId="1853106202">
+    <w:abstractNumId w:val="11"/>
+  </w:num>
+  <w:num w:numId="19" w16cid:durableId="1825393395">
+    <w:abstractNumId w:val="13"/>
+  </w:num>
+  <w:num w:numId="20" w16cid:durableId="130949318">
+    <w:abstractNumId w:val="19"/>
   </w:num>
 </w:numbering>
 </file>
@@ -2698,6 +3035,18 @@
       <w:sz w:val="30"/>
     </w:rPr>
   </w:style>
+  <w:style w:type="paragraph" w:styleId="ListParagraph">
+    <w:name w:val="List Paragraph"/>
+    <w:basedOn w:val="Normal"/>
+    <w:uiPriority w:val="34"/>
+    <w:unhideWhenUsed/>
+    <w:qFormat/>
+    <w:rsid w:val="00C1692A"/>
+    <w:pPr>
+      <w:ind w:left="720"/>
+      <w:contextualSpacing/>
+    </w:pPr>
+  </w:style>
 </w:styles>
 </file>
 

</xml_diff>